<commit_message>
D4 after multiple fixes
</commit_message>
<xml_diff>
--- a/D4/Panda Mall_D4.docx
+++ b/D4/Panda Mall_D4.docx
@@ -439,18 +439,8 @@
           <w:sz w:val="28"/>
           <w:szCs w:val="28"/>
         </w:rPr>
-        <w:t>Mr. Razi-</w:t>
-      </w:r>
-      <w:proofErr w:type="spellStart"/>
-      <w:r>
-        <w:rPr>
-          <w:rFonts w:asciiTheme="majorBidi" w:hAnsiTheme="majorBidi" w:cstheme="majorBidi"/>
-          <w:sz w:val="28"/>
-          <w:szCs w:val="28"/>
-        </w:rPr>
-        <w:t>uddin</w:t>
-      </w:r>
-      <w:proofErr w:type="spellEnd"/>
+        <w:t>Mr. Razi-uddin</w:t>
+      </w:r>
     </w:p>
     <w:p>
       <w:pPr>
@@ -823,45 +813,105 @@
       </w:r>
       <w:r>
         <w:rPr>
-          <w:rFonts w:asciiTheme="majorBidi" w:hAnsiTheme="majorBidi" w:cstheme="majorBidi"/>
-        </w:rPr>
-        <w:t>_______________________</w:t>
-      </w:r>
-    </w:p>
-    <w:p>
-      <w:pPr>
-        <w:ind w:left="3600" w:firstLine="720"/>
-        <w:rPr>
-          <w:rFonts w:asciiTheme="majorBidi" w:hAnsiTheme="majorBidi" w:cstheme="majorBidi"/>
-        </w:rPr>
-      </w:pPr>
-    </w:p>
-    <w:p>
-      <w:pPr>
-        <w:ind w:left="3600" w:firstLine="720"/>
-        <w:rPr>
-          <w:rFonts w:asciiTheme="majorBidi" w:hAnsiTheme="majorBidi" w:cstheme="majorBidi"/>
-        </w:rPr>
-      </w:pPr>
-      <w:r>
-        <w:rPr>
-          <w:rFonts w:asciiTheme="majorBidi" w:hAnsiTheme="majorBidi" w:cstheme="majorBidi"/>
-        </w:rPr>
-        <w:t>Student 2</w:t>
-      </w:r>
-    </w:p>
-    <w:p>
-      <w:pPr>
-        <w:ind w:left="4320" w:firstLine="720"/>
-        <w:rPr>
-          <w:rFonts w:asciiTheme="majorBidi" w:hAnsiTheme="majorBidi" w:cstheme="majorBidi"/>
-        </w:rPr>
-      </w:pPr>
-      <w:r>
-        <w:rPr>
           <w:rStyle w:val="Heading9Char"/>
           <w:rFonts w:asciiTheme="majorBidi" w:hAnsiTheme="majorBidi" w:cstheme="majorBidi"/>
         </w:rPr>
+        <w:t xml:space="preserve"> </w:t>
+      </w:r>
+      <w:r>
+        <w:rPr>
+          <w:rFonts w:asciiTheme="majorBidi" w:hAnsiTheme="majorBidi" w:cstheme="majorBidi"/>
+        </w:rPr>
+        <w:t>_____</w:t>
+      </w:r>
+      <w:r>
+        <w:rPr>
+          <w:rFonts w:asciiTheme="majorBidi" w:hAnsiTheme="majorBidi" w:cstheme="majorBidi"/>
+          <w:noProof/>
+        </w:rPr>
+        <w:drawing>
+          <wp:inline distT="0" distB="0" distL="0" distR="0" wp14:anchorId="44CA541B" wp14:editId="492B23B6">
+            <wp:extent cx="564428" cy="314001"/>
+            <wp:effectExtent l="0" t="0" r="7620" b="0"/>
+            <wp:docPr id="5" name="Picture 5"/>
+            <wp:cNvGraphicFramePr>
+              <a:graphicFrameLocks xmlns:a="http://schemas.openxmlformats.org/drawingml/2006/main" noChangeAspect="1"/>
+            </wp:cNvGraphicFramePr>
+            <a:graphic xmlns:a="http://schemas.openxmlformats.org/drawingml/2006/main">
+              <a:graphicData uri="http://schemas.openxmlformats.org/drawingml/2006/picture">
+                <pic:pic xmlns:pic="http://schemas.openxmlformats.org/drawingml/2006/picture">
+                  <pic:nvPicPr>
+                    <pic:cNvPr id="5" name="Picture 5"/>
+                    <pic:cNvPicPr/>
+                  </pic:nvPicPr>
+                  <pic:blipFill>
+                    <a:blip r:embed="rId11" cstate="print">
+                      <a:extLst>
+                        <a:ext uri="{28A0092B-C50C-407E-A947-70E740481C1C}">
+                          <a14:useLocalDpi xmlns:a14="http://schemas.microsoft.com/office/drawing/2010/main" val="0"/>
+                        </a:ext>
+                      </a:extLst>
+                    </a:blip>
+                    <a:stretch>
+                      <a:fillRect/>
+                    </a:stretch>
+                  </pic:blipFill>
+                  <pic:spPr>
+                    <a:xfrm>
+                      <a:off x="0" y="0"/>
+                      <a:ext cx="588692" cy="327499"/>
+                    </a:xfrm>
+                    <a:prstGeom prst="rect">
+                      <a:avLst/>
+                    </a:prstGeom>
+                  </pic:spPr>
+                </pic:pic>
+              </a:graphicData>
+            </a:graphic>
+          </wp:inline>
+        </w:drawing>
+      </w:r>
+      <w:r>
+        <w:rPr>
+          <w:rFonts w:asciiTheme="majorBidi" w:hAnsiTheme="majorBidi" w:cstheme="majorBidi"/>
+        </w:rPr>
+        <w:t>________</w:t>
+      </w:r>
+    </w:p>
+    <w:p>
+      <w:pPr>
+        <w:ind w:left="3600" w:firstLine="720"/>
+        <w:rPr>
+          <w:rFonts w:asciiTheme="majorBidi" w:hAnsiTheme="majorBidi" w:cstheme="majorBidi"/>
+        </w:rPr>
+      </w:pPr>
+    </w:p>
+    <w:p>
+      <w:pPr>
+        <w:ind w:left="3600" w:firstLine="720"/>
+        <w:rPr>
+          <w:rFonts w:asciiTheme="majorBidi" w:hAnsiTheme="majorBidi" w:cstheme="majorBidi"/>
+        </w:rPr>
+      </w:pPr>
+      <w:r>
+        <w:rPr>
+          <w:rFonts w:asciiTheme="majorBidi" w:hAnsiTheme="majorBidi" w:cstheme="majorBidi"/>
+        </w:rPr>
+        <w:t>Student 2</w:t>
+      </w:r>
+    </w:p>
+    <w:p>
+      <w:pPr>
+        <w:ind w:left="4320" w:firstLine="720"/>
+        <w:rPr>
+          <w:rFonts w:asciiTheme="majorBidi" w:hAnsiTheme="majorBidi" w:cstheme="majorBidi"/>
+        </w:rPr>
+      </w:pPr>
+      <w:r>
+        <w:rPr>
+          <w:rStyle w:val="Heading9Char"/>
+          <w:rFonts w:asciiTheme="majorBidi" w:hAnsiTheme="majorBidi" w:cstheme="majorBidi"/>
+        </w:rPr>
         <w:t>Name:</w:t>
       </w:r>
       <w:r>
@@ -891,6 +941,7 @@
         <w:ind w:left="4320" w:firstLine="720"/>
         <w:rPr>
           <w:rFonts w:asciiTheme="majorBidi" w:hAnsiTheme="majorBidi" w:cstheme="majorBidi"/>
+          <w:u w:val="single"/>
         </w:rPr>
       </w:pPr>
       <w:r>
@@ -898,49 +949,56 @@
           <w:rStyle w:val="Heading9Char"/>
           <w:rFonts w:asciiTheme="majorBidi" w:hAnsiTheme="majorBidi" w:cstheme="majorBidi"/>
         </w:rPr>
-        <w:t xml:space="preserve">Signature: </w:t>
-      </w:r>
-      <w:r>
-        <w:rPr>
-          <w:rFonts w:asciiTheme="majorBidi" w:hAnsiTheme="majorBidi" w:cstheme="majorBidi"/>
-        </w:rPr>
-        <w:t>_______________________</w:t>
-      </w:r>
-    </w:p>
-    <w:p>
-      <w:pPr>
-        <w:ind w:left="3600" w:firstLine="720"/>
-        <w:rPr>
-          <w:rFonts w:asciiTheme="majorBidi" w:hAnsiTheme="majorBidi" w:cstheme="majorBidi"/>
-        </w:rPr>
-      </w:pPr>
-    </w:p>
-    <w:p>
-      <w:pPr>
-        <w:ind w:left="3600" w:firstLine="720"/>
-        <w:rPr>
-          <w:rFonts w:asciiTheme="majorBidi" w:hAnsiTheme="majorBidi" w:cstheme="majorBidi"/>
-        </w:rPr>
-      </w:pPr>
-      <w:r>
-        <w:rPr>
-          <w:rFonts w:asciiTheme="majorBidi" w:hAnsiTheme="majorBidi" w:cstheme="majorBidi"/>
-        </w:rPr>
-        <w:t>Student 3</w:t>
-      </w:r>
-    </w:p>
-    <w:p>
-      <w:pPr>
-        <w:ind w:left="4320" w:firstLine="720"/>
-        <w:rPr>
-          <w:rFonts w:asciiTheme="majorBidi" w:hAnsiTheme="majorBidi" w:cstheme="majorBidi"/>
-        </w:rPr>
-      </w:pPr>
+        <w:t>Signature:</w:t>
+      </w:r>
       <w:r>
         <w:rPr>
           <w:rStyle w:val="Heading9Char"/>
           <w:rFonts w:asciiTheme="majorBidi" w:hAnsiTheme="majorBidi" w:cstheme="majorBidi"/>
         </w:rPr>
+        <w:t xml:space="preserve"> </w:t>
+      </w:r>
+      <w:r>
+        <w:rPr>
+          <w:rFonts w:asciiTheme="majorBidi" w:hAnsiTheme="majorBidi" w:cstheme="majorBidi"/>
+        </w:rPr>
+        <w:t>_____________________</w:t>
+      </w:r>
+    </w:p>
+    <w:p>
+      <w:pPr>
+        <w:ind w:left="3600" w:firstLine="720"/>
+        <w:rPr>
+          <w:rFonts w:asciiTheme="majorBidi" w:hAnsiTheme="majorBidi" w:cstheme="majorBidi"/>
+        </w:rPr>
+      </w:pPr>
+    </w:p>
+    <w:p>
+      <w:pPr>
+        <w:ind w:left="3600" w:firstLine="720"/>
+        <w:rPr>
+          <w:rFonts w:asciiTheme="majorBidi" w:hAnsiTheme="majorBidi" w:cstheme="majorBidi"/>
+        </w:rPr>
+      </w:pPr>
+      <w:r>
+        <w:rPr>
+          <w:rFonts w:asciiTheme="majorBidi" w:hAnsiTheme="majorBidi" w:cstheme="majorBidi"/>
+        </w:rPr>
+        <w:t>Student 3</w:t>
+      </w:r>
+    </w:p>
+    <w:p>
+      <w:pPr>
+        <w:ind w:left="4320" w:firstLine="720"/>
+        <w:rPr>
+          <w:rFonts w:asciiTheme="majorBidi" w:hAnsiTheme="majorBidi" w:cstheme="majorBidi"/>
+        </w:rPr>
+      </w:pPr>
+      <w:r>
+        <w:rPr>
+          <w:rStyle w:val="Heading9Char"/>
+          <w:rFonts w:asciiTheme="majorBidi" w:hAnsiTheme="majorBidi" w:cstheme="majorBidi"/>
+        </w:rPr>
         <w:t>Name:</w:t>
       </w:r>
       <w:r>
@@ -977,7 +1035,7 @@
           <w:rStyle w:val="Heading9Char"/>
           <w:rFonts w:asciiTheme="majorBidi" w:hAnsiTheme="majorBidi" w:cstheme="majorBidi"/>
         </w:rPr>
-        <w:t>Signature: __</w:t>
+        <w:t xml:space="preserve">Signature: </w:t>
       </w:r>
       <w:r>
         <w:rPr>
@@ -1017,7 +1075,7 @@
           <w:rFonts w:asciiTheme="majorBidi" w:hAnsiTheme="majorBidi" w:cstheme="majorBidi"/>
         </w:rPr>
         <w:sectPr>
-          <w:headerReference w:type="even" r:id="rId11"/>
+          <w:headerReference w:type="even" r:id="rId12"/>
           <w:pgSz w:w="11909" w:h="16834" w:code="9"/>
           <w:pgMar w:top="1440" w:right="1440" w:bottom="1440" w:left="1440" w:header="720" w:footer="720" w:gutter="0"/>
           <w:pgNumType w:start="0"/>
@@ -2249,7 +2307,7 @@
                 <w:noProof/>
                 <w:webHidden/>
               </w:rPr>
-              <w:t>5</w:t>
+              <w:t>6</w:t>
             </w:r>
             <w:r>
               <w:rPr>
@@ -3494,7 +3552,7 @@
                 <w:noProof/>
                 <w:webHidden/>
               </w:rPr>
-              <w:t>8</w:t>
+              <w:t>9</w:t>
             </w:r>
             <w:r>
               <w:rPr>
@@ -9391,8 +9449,8 @@
           <w:rFonts w:asciiTheme="majorBidi" w:hAnsiTheme="majorBidi" w:cstheme="majorBidi"/>
         </w:rPr>
         <w:sectPr>
-          <w:headerReference w:type="default" r:id="rId12"/>
-          <w:headerReference w:type="first" r:id="rId13"/>
+          <w:headerReference w:type="default" r:id="rId13"/>
+          <w:headerReference w:type="first" r:id="rId14"/>
           <w:pgSz w:w="11909" w:h="16834" w:code="9"/>
           <w:pgMar w:top="1440" w:right="1440" w:bottom="1440" w:left="1440" w:header="720" w:footer="720" w:gutter="0"/>
           <w:pgNumType w:fmt="lowerRoman" w:start="1"/>
@@ -10054,8 +10112,8 @@
       <w:pPr>
         <w:pStyle w:val="text"/>
         <w:sectPr>
-          <w:headerReference w:type="default" r:id="rId14"/>
-          <w:headerReference w:type="first" r:id="rId15"/>
+          <w:headerReference w:type="default" r:id="rId15"/>
+          <w:headerReference w:type="first" r:id="rId16"/>
           <w:pgSz w:w="11909" w:h="16834" w:code="9"/>
           <w:pgMar w:top="1440" w:right="1440" w:bottom="1440" w:left="1440" w:header="720" w:footer="720" w:gutter="0"/>
           <w:pgNumType w:fmt="lowerRoman"/>
@@ -12736,7 +12794,7 @@
           <w:rFonts w:asciiTheme="majorBidi" w:hAnsiTheme="majorBidi" w:cstheme="majorBidi"/>
         </w:rPr>
         <w:sectPr>
-          <w:headerReference w:type="first" r:id="rId16"/>
+          <w:headerReference w:type="first" r:id="rId17"/>
           <w:pgSz w:w="11909" w:h="16834" w:code="9"/>
           <w:pgMar w:top="1440" w:right="1440" w:bottom="1440" w:left="1440" w:header="720" w:footer="720" w:gutter="0"/>
           <w:pgNumType w:fmt="lowerRoman"/>
@@ -12760,22 +12818,23 @@
           <w:numId w:val="0"/>
         </w:numPr>
       </w:pPr>
-      <w:bookmarkStart w:id="13" w:name="_Toc975460"/>
-      <w:bookmarkStart w:id="14" w:name="_Toc5527832"/>
-      <w:bookmarkStart w:id="15" w:name="_Toc19544168"/>
-      <w:bookmarkStart w:id="16" w:name="_Toc19544195"/>
-      <w:bookmarkStart w:id="17" w:name="_Toc224669195"/>
-      <w:bookmarkStart w:id="18" w:name="_Toc55561073"/>
-      <w:bookmarkStart w:id="19" w:name="_Toc91670827"/>
+      <w:bookmarkStart w:id="13" w:name="_Toc55561073"/>
+      <w:bookmarkStart w:id="14" w:name="_Toc91670827"/>
+      <w:bookmarkStart w:id="15" w:name="_Toc975460"/>
+      <w:bookmarkStart w:id="16" w:name="_Toc5527832"/>
+      <w:bookmarkStart w:id="17" w:name="_Toc19544168"/>
+      <w:bookmarkStart w:id="18" w:name="_Toc19544195"/>
+      <w:bookmarkStart w:id="19" w:name="_Toc224669195"/>
       <w:r>
         <w:lastRenderedPageBreak/>
         <w:t>Abstract</w:t>
       </w:r>
-      <w:bookmarkEnd w:id="18"/>
-      <w:bookmarkEnd w:id="19"/>
-    </w:p>
-    <w:p>
-      <w:pPr>
+      <w:bookmarkEnd w:id="13"/>
+      <w:bookmarkEnd w:id="14"/>
+    </w:p>
+    <w:p>
+      <w:pPr>
+        <w:jc w:val="both"/>
         <w:rPr>
           <w:rFonts w:asciiTheme="majorBidi" w:hAnsiTheme="majorBidi" w:cstheme="majorBidi"/>
         </w:rPr>
@@ -12790,7 +12849,19 @@
         <w:rPr>
           <w:rFonts w:asciiTheme="majorBidi" w:hAnsiTheme="majorBidi" w:cstheme="majorBidi"/>
         </w:rPr>
-        <w:t xml:space="preserve"> Panda Mall is a web-based Recommendation System (RS) which recommends products from various online shopping stores in Pakistan based on customer preferences. It aims to solve the problem of choice overload [1] created as a result of hundreds of online shopping stores opening to cash in Pakistan’s eCommerce boom and to combat the lockdowns imposed in the wake of Covid-19 pandemic. The main idea is to register products available from these online shopping stores using automated scrapping and manual registration in the system and recommend to registered customers based on preferences, feedback and history. Instead of visiting multiple websites and hundreds of products, a customer can sign up and let Panda Mall do all the browsing and filtering to display a manageable number of products in a modern and elegant interface. The website developed in this project use PostgreSQL for the data storage, Python Django for backend business layer and machine learning algorithms implementation, React.JS for the front end. The fundamental idea is to enhance online shopping experience similar to how physical shopping malls enhanced the shopping experience for retail stores.</w:t>
+        <w:t xml:space="preserve"> Panda Mall is a web-based Recommendation System (RS) which recommends products from various online shopping stores in Pakistan based on customer preferences. It aims to solve the problem of choice overload [1] created as a result of hundreds of online shopping stores opening to cash in Pakistan’s eCommerce boom and to combat the lockdowns imposed in the wake of Covid-19 pandemic. The main idea is to register products available from these online shopping stores using automated scrapping and manual registration in the system and recommend to registered customers based on preferences, feedback and history. Instead of visiting multiple websites and hundreds of products, a customer can sign up and let Panda Mall do all the browsing and filtering to display a manageable number of products in a modern and elegant interface. The website developed in this project use </w:t>
+      </w:r>
+      <w:r>
+        <w:rPr>
+          <w:rFonts w:asciiTheme="majorBidi" w:hAnsiTheme="majorBidi" w:cstheme="majorBidi"/>
+        </w:rPr>
+        <w:t>MongoDB</w:t>
+      </w:r>
+      <w:r>
+        <w:rPr>
+          <w:rFonts w:asciiTheme="majorBidi" w:hAnsiTheme="majorBidi" w:cstheme="majorBidi"/>
+        </w:rPr>
+        <w:t xml:space="preserve"> for the data storage, Python Django for backend business layer and machine learning algorithms implementation, React.JS for the front end. The fundamental idea is to enhance online shopping experience similar to how physical shopping malls enhanced the shopping experience for retail stores.</w:t>
       </w:r>
     </w:p>
     <w:p>
@@ -12821,10 +12892,10 @@
         <w:lastRenderedPageBreak/>
         <w:t>Introduction</w:t>
       </w:r>
-      <w:bookmarkEnd w:id="13"/>
-      <w:bookmarkEnd w:id="14"/>
       <w:bookmarkEnd w:id="15"/>
       <w:bookmarkEnd w:id="16"/>
+      <w:bookmarkEnd w:id="17"/>
+      <w:bookmarkEnd w:id="18"/>
       <w:bookmarkEnd w:id="20"/>
     </w:p>
     <w:p>
@@ -12912,6 +12983,7 @@
     </w:p>
     <w:p>
       <w:pPr>
+        <w:jc w:val="both"/>
         <w:rPr>
           <w:rFonts w:asciiTheme="majorBidi" w:hAnsiTheme="majorBidi" w:cstheme="majorBidi"/>
         </w:rPr>
@@ -12919,6 +12991,7 @@
     </w:p>
     <w:p>
       <w:pPr>
+        <w:jc w:val="both"/>
         <w:rPr>
           <w:rFonts w:asciiTheme="majorBidi" w:hAnsiTheme="majorBidi" w:cstheme="majorBidi"/>
         </w:rPr>
@@ -13070,6 +13143,7 @@
           <w:ilvl w:val="0"/>
           <w:numId w:val="16"/>
         </w:numPr>
+        <w:jc w:val="both"/>
       </w:pPr>
       <w:r>
         <w:t>To design a user-friendly website that helps in recommending the best clothing products for the user.</w:t>
@@ -13081,6 +13155,7 @@
           <w:ilvl w:val="0"/>
           <w:numId w:val="16"/>
         </w:numPr>
+        <w:jc w:val="both"/>
       </w:pPr>
       <w:r>
         <w:t>To provide a platform where items of multiple stores will be listed for recommendation.</w:t>
@@ -13092,6 +13167,7 @@
           <w:ilvl w:val="0"/>
           <w:numId w:val="16"/>
         </w:numPr>
+        <w:jc w:val="both"/>
       </w:pPr>
       <w:r>
         <w:t>To use Machine Learning (ML) models such as collaborative filtering to produce efficient and effective recommendation engine.</w:t>
@@ -13129,16 +13205,17 @@
     </w:p>
     <w:p>
       <w:pPr>
+        <w:jc w:val="both"/>
         <w:rPr>
           <w:rFonts w:asciiTheme="majorBidi" w:hAnsiTheme="majorBidi" w:cstheme="majorBidi"/>
         </w:rPr>
       </w:pPr>
       <w:r>
-        <w:t xml:space="preserve">Third component will consist of creating a website module for the users. User can register on the website. With the account user can search a product of their interest. The items can be filtered with the various options size, color and preferred brand etc. Items displayed on the result query will filter through the options before it is fed as input to the model trained in component two, the output will contain a filtered list of the best recommended products for </w:t>
+        <w:t xml:space="preserve">Third component will consist of creating a website module for the users. User can register on the website. With the account user can search a product of their interest. The items can be filtered with the various options size, color and preferred brand etc. Items displayed on the result query will filter through the options before it is fed as input to the model trained in component two, the output will contain a filtered list of the best recommended products for the </w:t>
       </w:r>
       <w:r>
         <w:lastRenderedPageBreak/>
-        <w:t>the particular user. After the purchase of product, users will be reminded to fill out the feedback against the purchase. This feedback will be permanently recorded for future recommendations</w:t>
+        <w:t>particular user. After the purchase of product, users will be reminded to fill out the feedback against the purchase. This feedback will be permanently recorded for future recommendations</w:t>
       </w:r>
       <w:r>
         <w:rPr>
@@ -13158,14 +13235,36 @@
     </w:p>
     <w:p>
       <w:pPr>
+        <w:jc w:val="both"/>
+        <w:rPr>
+          <w:rFonts w:asciiTheme="majorBidi" w:hAnsiTheme="majorBidi" w:cstheme="majorBidi"/>
+        </w:rPr>
+      </w:pPr>
+    </w:p>
+    <w:p>
+      <w:pPr>
+        <w:jc w:val="both"/>
+        <w:rPr>
+          <w:rFonts w:asciiTheme="majorBidi" w:hAnsiTheme="majorBidi" w:cstheme="majorBidi"/>
+        </w:rPr>
+      </w:pPr>
+      <w:r>
+        <w:rPr>
+          <w:rFonts w:asciiTheme="majorBidi" w:hAnsiTheme="majorBidi" w:cstheme="majorBidi"/>
+        </w:rPr>
+        <w:t>The Scope of project doesn’t include a payment gateway or a shopping a cart. However, as a point of future scope adding a shopping cart with payment and logistics could be a potential work to extend the scope of this project.</w:t>
+      </w:r>
+    </w:p>
+    <w:p>
+      <w:pPr>
         <w:pStyle w:val="Heading1"/>
         <w:rPr>
           <w:rFonts w:asciiTheme="majorBidi" w:hAnsiTheme="majorBidi" w:cstheme="majorBidi"/>
         </w:rPr>
         <w:sectPr>
-          <w:headerReference w:type="even" r:id="rId17"/>
-          <w:headerReference w:type="default" r:id="rId18"/>
-          <w:headerReference w:type="first" r:id="rId19"/>
+          <w:headerReference w:type="even" r:id="rId18"/>
+          <w:headerReference w:type="default" r:id="rId19"/>
+          <w:headerReference w:type="first" r:id="rId20"/>
           <w:pgSz w:w="11909" w:h="16834" w:code="9"/>
           <w:pgMar w:top="1440" w:right="1440" w:bottom="1440" w:left="1440" w:header="720" w:footer="720" w:gutter="0"/>
           <w:pgNumType w:start="1"/>
@@ -13228,6 +13327,7 @@
     </w:p>
     <w:p>
       <w:pPr>
+        <w:jc w:val="both"/>
         <w:rPr>
           <w:rFonts w:asciiTheme="majorBidi" w:hAnsiTheme="majorBidi" w:cstheme="majorBidi"/>
         </w:rPr>
@@ -13248,45 +13348,24 @@
     </w:p>
     <w:p>
       <w:pPr>
+        <w:jc w:val="both"/>
         <w:rPr>
           <w:rFonts w:asciiTheme="majorBidi" w:hAnsiTheme="majorBidi" w:cstheme="majorBidi"/>
         </w:rPr>
-      </w:pPr>
-      <w:bookmarkStart w:id="42" w:name="_Toc5527840"/>
-      <w:bookmarkStart w:id="43" w:name="_Toc975478"/>
-      <w:bookmarkEnd w:id="39"/>
-      <w:bookmarkEnd w:id="40"/>
-      <w:r>
-        <w:t xml:space="preserve">Nogueira et al. [3] proposed a new collaborative filtering algorithm for better accuracy in clothing recommendation systems. After a lot of research, we have inclined towards collaborative filtering method for our recommendation system as we have found it more effective and accurate in these types of recommendation systems. </w:t>
-      </w:r>
-      <w:proofErr w:type="spellStart"/>
-      <w:r>
-        <w:t>Landia</w:t>
-      </w:r>
-      <w:proofErr w:type="spellEnd"/>
-      <w:r>
-        <w:t xml:space="preserve"> in [4] explains challenges faced during construction of fashion recommendation system. He has organized challenges into two categories namely retailer related and customer related. The prior consists of short lifetime of items and high volume of items, whereas seasonality and rapidly changing customer preferences make up some of the customer related challenges. Majority of the recommendation systems deal with products from a single clothing store unlike our system which will deal with different type of clothes from different clothing stores.</w:t>
-      </w:r>
-    </w:p>
-    <w:p>
-      <w:pPr>
-        <w:ind w:left="720" w:hanging="360"/>
-        <w:rPr>
-          <w:rFonts w:asciiTheme="majorBidi" w:hAnsiTheme="majorBidi" w:cstheme="majorBidi"/>
-        </w:rPr>
         <w:sectPr>
-          <w:headerReference w:type="default" r:id="rId20"/>
+          <w:headerReference w:type="default" r:id="rId21"/>
           <w:pgSz w:w="11909" w:h="16834" w:code="9"/>
           <w:pgMar w:top="1440" w:right="1440" w:bottom="1440" w:left="1440" w:header="720" w:footer="720" w:gutter="0"/>
           <w:cols w:space="720"/>
           <w:docGrid w:linePitch="360"/>
         </w:sectPr>
       </w:pPr>
-      <w:r>
-        <w:rPr>
-          <w:rFonts w:asciiTheme="majorBidi" w:hAnsiTheme="majorBidi" w:cstheme="majorBidi"/>
-        </w:rPr>
-        <w:t>.</w:t>
+      <w:bookmarkStart w:id="42" w:name="_Toc5527840"/>
+      <w:bookmarkStart w:id="43" w:name="_Toc975478"/>
+      <w:bookmarkEnd w:id="39"/>
+      <w:bookmarkEnd w:id="40"/>
+      <w:r>
+        <w:t>Nogueira et al. [3] proposed a new collaborative filtering algorithm for better accuracy in clothing recommendation systems. After a lot of research, we have inclined towards collaborative filtering method for our recommendation system as we have found it more effective and accurate in these types of recommendation systems. Landia in [4] explains challenges faced during construction of fashion recommendation system. He has organized challenges into two categories namely retailer related and customer related. The prior consists of short lifetime of items and high volume of items, whereas seasonality and rapidly changing customer preferences make up some of the customer related challenges. Majority of the recommendation systems deal with products from a single clothing store unlike our system which will deal with different type of clothes from different clothing stores.</w:t>
       </w:r>
     </w:p>
     <w:p>
@@ -13654,6 +13733,9 @@
       <w:bookmarkEnd w:id="71"/>
     </w:p>
     <w:p>
+      <w:pPr>
+        <w:jc w:val="both"/>
+      </w:pPr>
       <w:r>
         <w:t>System will have an intuitive design.</w:t>
       </w:r>
@@ -13903,7 +13985,7 @@
                     <pic:cNvPicPr/>
                   </pic:nvPicPr>
                   <pic:blipFill>
-                    <a:blip r:embed="rId21">
+                    <a:blip r:embed="rId22">
                       <a:extLst>
                         <a:ext uri="{28A0092B-C50C-407E-A947-70E740481C1C}">
                           <a14:useLocalDpi xmlns:a14="http://schemas.microsoft.com/office/drawing/2010/main" val="0"/>
@@ -13939,27 +14021,14 @@
       <w:r>
         <w:t xml:space="preserve">Figure </w:t>
       </w:r>
-      <w:r>
-        <w:fldChar w:fldCharType="begin"/>
-      </w:r>
-      <w:r>
-        <w:instrText xml:space="preserve"> SEQ Figure \* ARABIC </w:instrText>
-      </w:r>
-      <w:r>
-        <w:fldChar w:fldCharType="separate"/>
-      </w:r>
-      <w:r>
-        <w:rPr>
-          <w:noProof/>
-        </w:rPr>
-        <w:t>1</w:t>
-      </w:r>
-      <w:r>
-        <w:rPr>
-          <w:noProof/>
-        </w:rPr>
-        <w:fldChar w:fldCharType="end"/>
-      </w:r>
+      <w:fldSimple w:instr=" SEQ Figure \* ARABIC ">
+        <w:r>
+          <w:rPr>
+            <w:noProof/>
+          </w:rPr>
+          <w:t>1</w:t>
+        </w:r>
+      </w:fldSimple>
       <w:r>
         <w:t>: High Level System Architecture</w:t>
       </w:r>
@@ -13982,6 +14051,9 @@
       </w:pPr>
     </w:p>
     <w:p>
+      <w:pPr>
+        <w:jc w:val="both"/>
+      </w:pPr>
       <w:r>
         <w:t xml:space="preserve">As show in the diagram above we will be using 3-layer architecture for our system. Our users (Customer, Vendor and Admin) will interact with the presentation layer that will forward user requests to the server which will be acting as the business layer. It will process all the user request and send them back to the presentation layer. If needed it will interact with our cloud-based database that corresponds to the database layer to retrieve any kind of information needed. </w:t>
       </w:r>
@@ -14014,6 +14086,9 @@
       <w:bookmarkEnd w:id="93"/>
     </w:p>
     <w:p>
+      <w:pPr>
+        <w:jc w:val="both"/>
+      </w:pPr>
       <w:r>
         <w:t>Customer is the user that logs in to our system using his account and interacts with the application to buy products. Each customer request goes from the presentation layer to the server where the request is processed and the required data is fetched from the database layer and then the result in forwarded back to the presentation layer where the results are shown to the customer. Customer can perform following requests/functions:</w:t>
       </w:r>
@@ -14107,6 +14182,9 @@
       <w:bookmarkEnd w:id="94"/>
     </w:p>
     <w:p>
+      <w:pPr>
+        <w:jc w:val="both"/>
+      </w:pPr>
       <w:r>
         <w:t>Vendor is the user which creates a store and then adds his/her products to our website. Each vendor request goes from the presentation layer to the server where the request is processed and the given data is stored to the database layer. Vendor can perform following requests/functions</w:t>
       </w:r>
@@ -14155,6 +14233,9 @@
       <w:bookmarkEnd w:id="95"/>
     </w:p>
     <w:p>
+      <w:pPr>
+        <w:jc w:val="both"/>
+      </w:pPr>
       <w:r>
         <w:t xml:space="preserve">Admin is the user of the system which approves the newly added products. If he approved a product then the product is added to the database otherwise the product is discarded. </w:t>
       </w:r>
@@ -14190,6 +14271,9 @@
       <w:bookmarkEnd w:id="98"/>
     </w:p>
     <w:p>
+      <w:pPr>
+        <w:jc w:val="both"/>
+      </w:pPr>
       <w:r>
         <w:t>Our Back-end has the following components:</w:t>
       </w:r>
@@ -14205,6 +14289,9 @@
       <w:bookmarkEnd w:id="99"/>
     </w:p>
     <w:p>
+      <w:pPr>
+        <w:jc w:val="both"/>
+      </w:pPr>
       <w:r>
         <w:t>Our server connects our database layer to the presentation layer. It processes all the requests coming from the users (presentation layer) in HTML format. After processing the request, it fetches the required information from the database layer in the form of JSON objects. After that the server responds back to the presentation layer by sending the requested information.</w:t>
       </w:r>
@@ -14220,6 +14307,9 @@
       <w:bookmarkEnd w:id="100"/>
     </w:p>
     <w:p>
+      <w:pPr>
+        <w:jc w:val="both"/>
+      </w:pPr>
       <w:r>
         <w:t>This is our database where all the information about system users, products is stored in JSON format. Our database is hosted on the cloud so as a result it is scalable and efficient. It assists our server by providing required information needed to respond to user requests.</w:t>
       </w:r>
@@ -14240,6 +14330,9 @@
       <w:bookmarkEnd w:id="103"/>
     </w:p>
     <w:p>
+      <w:pPr>
+        <w:jc w:val="both"/>
+      </w:pPr>
       <w:r>
         <w:t>There is no such component in our system architecture section that merits a detailed discussion</w:t>
       </w:r>
@@ -14281,6 +14374,7 @@
     </w:p>
     <w:p>
       <w:pPr>
+        <w:jc w:val="both"/>
         <w:rPr>
           <w:rFonts w:eastAsia="Liberation Serif"/>
         </w:rPr>
@@ -14296,6 +14390,7 @@
     </w:p>
     <w:p>
       <w:pPr>
+        <w:jc w:val="both"/>
         <w:rPr>
           <w:rFonts w:eastAsia="Liberation Serif"/>
         </w:rPr>
@@ -14328,6 +14423,7 @@
     </w:p>
     <w:p>
       <w:pPr>
+        <w:jc w:val="both"/>
         <w:rPr>
           <w:rFonts w:eastAsia="Liberation Serif"/>
         </w:rPr>
@@ -14341,6 +14437,7 @@
     </w:p>
     <w:p>
       <w:pPr>
+        <w:jc w:val="both"/>
         <w:rPr>
           <w:rFonts w:eastAsia="Liberation Serif"/>
         </w:rPr>
@@ -14354,6 +14451,7 @@
     </w:p>
     <w:p>
       <w:pPr>
+        <w:jc w:val="both"/>
         <w:rPr>
           <w:rFonts w:asciiTheme="majorBidi" w:eastAsia="Liberation Serif" w:hAnsiTheme="majorBidi" w:cstheme="majorBidi"/>
         </w:rPr>
@@ -14384,6 +14482,9 @@
       <w:bookmarkEnd w:id="109"/>
     </w:p>
     <w:p>
+      <w:pPr>
+        <w:jc w:val="both"/>
+      </w:pPr>
       <w:r>
         <w:t>For this project we are limiting our scope to a web application but in the future, we are planning to scale our project by:</w:t>
       </w:r>
@@ -14423,6 +14524,9 @@
       <w:bookmarkEnd w:id="111"/>
     </w:p>
     <w:p>
+      <w:pPr>
+        <w:jc w:val="both"/>
+      </w:pPr>
       <w:r>
         <w:t>While making our UI we will implement the eight golden rules of user interaction in our Software Engineering course. Following are those rules:</w:t>
       </w:r>
@@ -14520,17 +14624,18 @@
         </w:numPr>
       </w:pPr>
       <w:r>
+        <w:t xml:space="preserve">Reduce short term memory load. </w:t>
+      </w:r>
+    </w:p>
+    <w:p>
+      <w:pPr>
+        <w:jc w:val="both"/>
+        <w:rPr>
+          <w:rFonts w:asciiTheme="majorBidi" w:hAnsiTheme="majorBidi" w:cstheme="majorBidi"/>
+        </w:rPr>
+      </w:pPr>
+      <w:r>
         <w:lastRenderedPageBreak/>
-        <w:t xml:space="preserve">Reduce short term memory load. </w:t>
-      </w:r>
-    </w:p>
-    <w:p>
-      <w:pPr>
-        <w:rPr>
-          <w:rFonts w:asciiTheme="majorBidi" w:hAnsiTheme="majorBidi" w:cstheme="majorBidi"/>
-        </w:rPr>
-      </w:pPr>
-      <w:r>
         <w:t>This will help our UI to be able to yield better performance and efficiency. It will also make our UI user friendly</w:t>
       </w:r>
       <w:r>
@@ -14553,23 +14658,42 @@
       <w:bookmarkEnd w:id="113"/>
     </w:p>
     <w:p>
+      <w:pPr>
+        <w:jc w:val="both"/>
+      </w:pPr>
       <w:r>
         <w:t>In our situation, the most typical error occurs during the authentication process, when a user enters incorrect credentials, which our system authenticates and, if they are invalid, displays an error message to the user.</w:t>
       </w:r>
     </w:p>
     <w:p>
+      <w:pPr>
+        <w:jc w:val="both"/>
+      </w:pPr>
       <w:r>
         <w:t>Furthermore, if a user inputs incorrect information during registration or profile modification, our system will display an error message requiring the user to reenter the incorrect information.</w:t>
       </w:r>
     </w:p>
     <w:p>
       <w:pPr>
+        <w:jc w:val="both"/>
         <w:rPr>
           <w:rFonts w:asciiTheme="majorBidi" w:hAnsiTheme="majorBidi" w:cstheme="majorBidi"/>
         </w:rPr>
       </w:pPr>
       <w:r>
-        <w:t>If a user attempts to purchase a product that the vendor has rendered unavailable, our system will route the user to an error page informing them of the product's unavailability. Furthermore, we will update the product list once a week to ensure that users have access to the most up-to-date products</w:t>
+        <w:t xml:space="preserve">If a user attempts to purchase a product that the vendor has rendered unavailable, our system </w:t>
+      </w:r>
+      <w:r>
+        <w:t xml:space="preserve">display popup menu to let </w:t>
+      </w:r>
+      <w:r>
+        <w:t xml:space="preserve">them </w:t>
+      </w:r>
+      <w:r>
+        <w:t xml:space="preserve">know </w:t>
+      </w:r>
+      <w:r>
+        <w:t>of the product's unavailability. Furthermore, we will update the product list once a week to ensure that users have access to the most up-to-date products</w:t>
       </w:r>
       <w:r>
         <w:rPr>
@@ -14591,8 +14715,14 @@
       <w:bookmarkEnd w:id="115"/>
     </w:p>
     <w:p>
+      <w:pPr>
+        <w:jc w:val="both"/>
+      </w:pPr>
       <w:r>
         <w:t>Hopefully a lot of users will be accessing our website and as result making lot of simultaneous requests. So, we need to make our system synchronized so that we can treat each request independently. In order to do that we have to implement threading into our business logic.</w:t>
+      </w:r>
+      <w:r>
+        <w:t xml:space="preserve"> Moreover, with multithreading in place we will have to ensure synchronization of the entire system for users to avoid unexpected behaviors in the system.</w:t>
       </w:r>
     </w:p>
     <w:p>
@@ -17382,21 +17512,7 @@
               <w:rPr>
                 <w:rFonts w:asciiTheme="majorBidi" w:hAnsiTheme="majorBidi" w:cstheme="majorBidi"/>
               </w:rPr>
-              <w:t xml:space="preserve">User clicked on “Logout” button from </w:t>
-            </w:r>
-            <w:proofErr w:type="gramStart"/>
-            <w:r>
-              <w:rPr>
-                <w:rFonts w:asciiTheme="majorBidi" w:hAnsiTheme="majorBidi" w:cstheme="majorBidi"/>
-              </w:rPr>
-              <w:t>Home</w:t>
-            </w:r>
-            <w:proofErr w:type="gramEnd"/>
-            <w:r>
-              <w:rPr>
-                <w:rFonts w:asciiTheme="majorBidi" w:hAnsiTheme="majorBidi" w:cstheme="majorBidi"/>
-              </w:rPr>
-              <w:t xml:space="preserve"> page.</w:t>
+              <w:t>User clicked on “Logout” button from Home page.</w:t>
             </w:r>
           </w:p>
         </w:tc>
@@ -17976,21 +18092,7 @@
               <w:rPr>
                 <w:rFonts w:asciiTheme="majorBidi" w:hAnsiTheme="majorBidi" w:cstheme="majorBidi"/>
               </w:rPr>
-              <w:t xml:space="preserve">User clicked on “Edit Profile” button from </w:t>
-            </w:r>
-            <w:proofErr w:type="gramStart"/>
-            <w:r>
-              <w:rPr>
-                <w:rFonts w:asciiTheme="majorBidi" w:hAnsiTheme="majorBidi" w:cstheme="majorBidi"/>
-              </w:rPr>
-              <w:t>Home</w:t>
-            </w:r>
-            <w:proofErr w:type="gramEnd"/>
-            <w:r>
-              <w:rPr>
-                <w:rFonts w:asciiTheme="majorBidi" w:hAnsiTheme="majorBidi" w:cstheme="majorBidi"/>
-              </w:rPr>
-              <w:t xml:space="preserve"> page.</w:t>
+              <w:t>User clicked on “Edit Profile” button from Home page.</w:t>
             </w:r>
           </w:p>
         </w:tc>
@@ -18234,23 +18336,7 @@
                 <w:rFonts w:asciiTheme="majorBidi" w:hAnsiTheme="majorBidi" w:cstheme="majorBidi"/>
                 <w:szCs w:val="20"/>
               </w:rPr>
-              <w:t xml:space="preserve">button from the </w:t>
-            </w:r>
-            <w:proofErr w:type="gramStart"/>
-            <w:r>
-              <w:rPr>
-                <w:rFonts w:asciiTheme="majorBidi" w:hAnsiTheme="majorBidi" w:cstheme="majorBidi"/>
-                <w:szCs w:val="20"/>
-              </w:rPr>
-              <w:t>Home</w:t>
-            </w:r>
-            <w:proofErr w:type="gramEnd"/>
-            <w:r>
-              <w:rPr>
-                <w:rFonts w:asciiTheme="majorBidi" w:hAnsiTheme="majorBidi" w:cstheme="majorBidi"/>
-                <w:szCs w:val="20"/>
-              </w:rPr>
-              <w:t xml:space="preserve"> page.</w:t>
+              <w:t>button from the Home page.</w:t>
             </w:r>
           </w:p>
         </w:tc>
@@ -18385,23 +18471,7 @@
                 <w:rFonts w:asciiTheme="majorBidi" w:hAnsiTheme="majorBidi" w:cstheme="majorBidi"/>
                 <w:szCs w:val="20"/>
               </w:rPr>
-              <w:t xml:space="preserve">System validates the information, updates his/her profile and redirects the user to the </w:t>
-            </w:r>
-            <w:proofErr w:type="gramStart"/>
-            <w:r>
-              <w:rPr>
-                <w:rFonts w:asciiTheme="majorBidi" w:hAnsiTheme="majorBidi" w:cstheme="majorBidi"/>
-                <w:szCs w:val="20"/>
-              </w:rPr>
-              <w:t>Home</w:t>
-            </w:r>
-            <w:proofErr w:type="gramEnd"/>
-            <w:r>
-              <w:rPr>
-                <w:rFonts w:asciiTheme="majorBidi" w:hAnsiTheme="majorBidi" w:cstheme="majorBidi"/>
-                <w:szCs w:val="20"/>
-              </w:rPr>
-              <w:t xml:space="preserve"> page.</w:t>
+              <w:t>System validates the information, updates his/her profile and redirects the user to the Home page.</w:t>
             </w:r>
           </w:p>
         </w:tc>
@@ -19091,21 +19161,7 @@
               <w:rPr>
                 <w:rFonts w:asciiTheme="majorBidi" w:hAnsiTheme="majorBidi" w:cstheme="majorBidi"/>
               </w:rPr>
-              <w:t xml:space="preserve"> “Details” button from the </w:t>
-            </w:r>
-            <w:proofErr w:type="gramStart"/>
-            <w:r>
-              <w:rPr>
-                <w:rFonts w:asciiTheme="majorBidi" w:hAnsiTheme="majorBidi" w:cstheme="majorBidi"/>
-              </w:rPr>
-              <w:t>Home</w:t>
-            </w:r>
-            <w:proofErr w:type="gramEnd"/>
-            <w:r>
-              <w:rPr>
-                <w:rFonts w:asciiTheme="majorBidi" w:hAnsiTheme="majorBidi" w:cstheme="majorBidi"/>
-              </w:rPr>
-              <w:t xml:space="preserve"> page.</w:t>
+              <w:t xml:space="preserve"> “Details” button from the Home page.</w:t>
             </w:r>
           </w:p>
         </w:tc>
@@ -33502,7 +33558,7 @@
                     </pic:cNvPicPr>
                   </pic:nvPicPr>
                   <pic:blipFill>
-                    <a:blip r:embed="rId22" cstate="print">
+                    <a:blip r:embed="rId23" cstate="print">
                       <a:extLst>
                         <a:ext uri="{28A0092B-C50C-407E-A947-70E740481C1C}">
                           <a14:useLocalDpi xmlns:a14="http://schemas.microsoft.com/office/drawing/2010/main" val="0"/>
@@ -33545,27 +33601,14 @@
       <w:r>
         <w:t xml:space="preserve">Figure </w:t>
       </w:r>
-      <w:r>
-        <w:fldChar w:fldCharType="begin"/>
-      </w:r>
-      <w:r>
-        <w:instrText xml:space="preserve"> SEQ Figure \* ARABIC </w:instrText>
-      </w:r>
-      <w:r>
-        <w:fldChar w:fldCharType="separate"/>
-      </w:r>
-      <w:r>
-        <w:rPr>
-          <w:noProof/>
-        </w:rPr>
-        <w:t>2</w:t>
-      </w:r>
-      <w:r>
-        <w:rPr>
-          <w:noProof/>
-        </w:rPr>
-        <w:fldChar w:fldCharType="end"/>
-      </w:r>
+      <w:fldSimple w:instr=" SEQ Figure \* ARABIC ">
+        <w:r>
+          <w:rPr>
+            <w:noProof/>
+          </w:rPr>
+          <w:t>2</w:t>
+        </w:r>
+      </w:fldSimple>
       <w:r>
         <w:t>: Login Screen</w:t>
       </w:r>
@@ -33594,6 +33637,7 @@
     <w:p>
       <w:pPr>
         <w:pStyle w:val="Header"/>
+        <w:jc w:val="both"/>
         <w:rPr>
           <w:rFonts w:asciiTheme="majorBidi" w:hAnsiTheme="majorBidi" w:cstheme="majorBidi"/>
         </w:rPr>
@@ -33641,7 +33685,7 @@
                     </pic:cNvPicPr>
                   </pic:nvPicPr>
                   <pic:blipFill>
-                    <a:blip r:embed="rId23" cstate="print">
+                    <a:blip r:embed="rId24" cstate="print">
                       <a:extLst>
                         <a:ext uri="{28A0092B-C50C-407E-A947-70E740481C1C}">
                           <a14:useLocalDpi xmlns:a14="http://schemas.microsoft.com/office/drawing/2010/main" val="0"/>
@@ -33684,27 +33728,14 @@
       <w:r>
         <w:t xml:space="preserve">Figure </w:t>
       </w:r>
-      <w:r>
-        <w:fldChar w:fldCharType="begin"/>
-      </w:r>
-      <w:r>
-        <w:instrText xml:space="preserve"> SEQ Figure \* ARABIC </w:instrText>
-      </w:r>
-      <w:r>
-        <w:fldChar w:fldCharType="separate"/>
-      </w:r>
-      <w:r>
-        <w:rPr>
-          <w:noProof/>
-        </w:rPr>
-        <w:t>3</w:t>
-      </w:r>
-      <w:r>
-        <w:rPr>
-          <w:noProof/>
-        </w:rPr>
-        <w:fldChar w:fldCharType="end"/>
-      </w:r>
+      <w:fldSimple w:instr=" SEQ Figure \* ARABIC ">
+        <w:r>
+          <w:rPr>
+            <w:noProof/>
+          </w:rPr>
+          <w:t>3</w:t>
+        </w:r>
+      </w:fldSimple>
       <w:r>
         <w:t>: Manage Products</w:t>
       </w:r>
@@ -33757,6 +33788,7 @@
     <w:p>
       <w:pPr>
         <w:pStyle w:val="Header"/>
+        <w:jc w:val="both"/>
         <w:rPr>
           <w:rFonts w:asciiTheme="majorBidi" w:hAnsiTheme="majorBidi" w:cstheme="majorBidi"/>
         </w:rPr>
@@ -33804,7 +33836,7 @@
                     </pic:cNvPicPr>
                   </pic:nvPicPr>
                   <pic:blipFill>
-                    <a:blip r:embed="rId24" cstate="print">
+                    <a:blip r:embed="rId25" cstate="print">
                       <a:extLst>
                         <a:ext uri="{28A0092B-C50C-407E-A947-70E740481C1C}">
                           <a14:useLocalDpi xmlns:a14="http://schemas.microsoft.com/office/drawing/2010/main" val="0"/>
@@ -33850,27 +33882,14 @@
       <w:r>
         <w:t xml:space="preserve">Figure </w:t>
       </w:r>
-      <w:r>
-        <w:fldChar w:fldCharType="begin"/>
-      </w:r>
-      <w:r>
-        <w:instrText xml:space="preserve"> SEQ Figure \* ARABIC </w:instrText>
-      </w:r>
-      <w:r>
-        <w:fldChar w:fldCharType="separate"/>
-      </w:r>
-      <w:r>
-        <w:rPr>
-          <w:noProof/>
-        </w:rPr>
-        <w:t>4</w:t>
-      </w:r>
-      <w:r>
-        <w:rPr>
-          <w:noProof/>
-        </w:rPr>
-        <w:fldChar w:fldCharType="end"/>
-      </w:r>
+      <w:fldSimple w:instr=" SEQ Figure \* ARABIC ">
+        <w:r>
+          <w:rPr>
+            <w:noProof/>
+          </w:rPr>
+          <w:t>4</w:t>
+        </w:r>
+      </w:fldSimple>
       <w:r>
         <w:t>: Update product page</w:t>
       </w:r>
@@ -33974,7 +33993,7 @@
                     </pic:cNvPicPr>
                   </pic:nvPicPr>
                   <pic:blipFill>
-                    <a:blip r:embed="rId25" cstate="print">
+                    <a:blip r:embed="rId26" cstate="print">
                       <a:extLst>
                         <a:ext uri="{28A0092B-C50C-407E-A947-70E740481C1C}">
                           <a14:useLocalDpi xmlns:a14="http://schemas.microsoft.com/office/drawing/2010/main" val="0"/>
@@ -34017,27 +34036,14 @@
       <w:r>
         <w:t xml:space="preserve">Figure </w:t>
       </w:r>
-      <w:r>
-        <w:fldChar w:fldCharType="begin"/>
-      </w:r>
-      <w:r>
-        <w:instrText xml:space="preserve"> SEQ Figure \* ARABIC </w:instrText>
-      </w:r>
-      <w:r>
-        <w:fldChar w:fldCharType="separate"/>
-      </w:r>
-      <w:r>
-        <w:rPr>
-          <w:noProof/>
-        </w:rPr>
-        <w:t>5</w:t>
-      </w:r>
-      <w:r>
-        <w:rPr>
-          <w:noProof/>
-        </w:rPr>
-        <w:fldChar w:fldCharType="end"/>
-      </w:r>
+      <w:fldSimple w:instr=" SEQ Figure \* ARABIC ">
+        <w:r>
+          <w:rPr>
+            <w:noProof/>
+          </w:rPr>
+          <w:t>5</w:t>
+        </w:r>
+      </w:fldSimple>
       <w:r>
         <w:t>: Store home page</w:t>
       </w:r>
@@ -34154,7 +34160,7 @@
                     </pic:cNvPicPr>
                   </pic:nvPicPr>
                   <pic:blipFill>
-                    <a:blip r:embed="rId26" cstate="print">
+                    <a:blip r:embed="rId27" cstate="print">
                       <a:extLst>
                         <a:ext uri="{28A0092B-C50C-407E-A947-70E740481C1C}">
                           <a14:useLocalDpi xmlns:a14="http://schemas.microsoft.com/office/drawing/2010/main" val="0"/>
@@ -34197,27 +34203,14 @@
       <w:r>
         <w:t xml:space="preserve">Figure </w:t>
       </w:r>
-      <w:r>
-        <w:fldChar w:fldCharType="begin"/>
-      </w:r>
-      <w:r>
-        <w:instrText xml:space="preserve"> SEQ Figure \* ARABIC </w:instrText>
-      </w:r>
-      <w:r>
-        <w:fldChar w:fldCharType="separate"/>
-      </w:r>
-      <w:r>
-        <w:rPr>
-          <w:noProof/>
-        </w:rPr>
-        <w:t>6</w:t>
-      </w:r>
-      <w:r>
-        <w:rPr>
-          <w:noProof/>
-        </w:rPr>
-        <w:fldChar w:fldCharType="end"/>
-      </w:r>
+      <w:fldSimple w:instr=" SEQ Figure \* ARABIC ">
+        <w:r>
+          <w:rPr>
+            <w:noProof/>
+          </w:rPr>
+          <w:t>6</w:t>
+        </w:r>
+      </w:fldSimple>
       <w:r>
         <w:t>: Pop up window</w:t>
       </w:r>
@@ -34246,6 +34239,7 @@
     <w:p>
       <w:pPr>
         <w:pStyle w:val="Header"/>
+        <w:jc w:val="both"/>
         <w:rPr>
           <w:rFonts w:asciiTheme="majorBidi" w:hAnsiTheme="majorBidi" w:cstheme="majorBidi"/>
         </w:rPr>
@@ -34292,7 +34286,7 @@
                     </pic:cNvPicPr>
                   </pic:nvPicPr>
                   <pic:blipFill>
-                    <a:blip r:embed="rId27" cstate="print">
+                    <a:blip r:embed="rId28" cstate="print">
                       <a:extLst>
                         <a:ext uri="{28A0092B-C50C-407E-A947-70E740481C1C}">
                           <a14:useLocalDpi xmlns:a14="http://schemas.microsoft.com/office/drawing/2010/main" val="0"/>
@@ -34338,27 +34332,14 @@
       <w:r>
         <w:t xml:space="preserve">Figure </w:t>
       </w:r>
-      <w:r>
-        <w:fldChar w:fldCharType="begin"/>
-      </w:r>
-      <w:r>
-        <w:instrText xml:space="preserve"> SEQ Figure \* ARABIC </w:instrText>
-      </w:r>
-      <w:r>
-        <w:fldChar w:fldCharType="separate"/>
-      </w:r>
-      <w:r>
-        <w:rPr>
-          <w:noProof/>
-        </w:rPr>
-        <w:t>7</w:t>
-      </w:r>
-      <w:r>
-        <w:rPr>
-          <w:noProof/>
-        </w:rPr>
-        <w:fldChar w:fldCharType="end"/>
-      </w:r>
+      <w:fldSimple w:instr=" SEQ Figure \* ARABIC ">
+        <w:r>
+          <w:rPr>
+            <w:noProof/>
+          </w:rPr>
+          <w:t>7</w:t>
+        </w:r>
+      </w:fldSimple>
       <w:r>
         <w:t>: Edit product</w:t>
       </w:r>
@@ -34463,7 +34444,7 @@
                     </pic:cNvPicPr>
                   </pic:nvPicPr>
                   <pic:blipFill>
-                    <a:blip r:embed="rId28">
+                    <a:blip r:embed="rId29">
                       <a:extLst>
                         <a:ext uri="{28A0092B-C50C-407E-A947-70E740481C1C}">
                           <a14:useLocalDpi xmlns:a14="http://schemas.microsoft.com/office/drawing/2010/main" val="0"/>
@@ -34506,27 +34487,14 @@
       <w:r>
         <w:t xml:space="preserve">Figure </w:t>
       </w:r>
-      <w:r>
-        <w:fldChar w:fldCharType="begin"/>
-      </w:r>
-      <w:r>
-        <w:instrText xml:space="preserve"> SEQ Figure \* ARABIC </w:instrText>
-      </w:r>
-      <w:r>
-        <w:fldChar w:fldCharType="separate"/>
-      </w:r>
-      <w:r>
-        <w:rPr>
-          <w:noProof/>
-        </w:rPr>
-        <w:t>8</w:t>
-      </w:r>
-      <w:r>
-        <w:rPr>
-          <w:noProof/>
-        </w:rPr>
-        <w:fldChar w:fldCharType="end"/>
-      </w:r>
+      <w:fldSimple w:instr=" SEQ Figure \* ARABIC ">
+        <w:r>
+          <w:rPr>
+            <w:noProof/>
+          </w:rPr>
+          <w:t>8</w:t>
+        </w:r>
+      </w:fldSimple>
       <w:r>
         <w:t>: Login page</w:t>
       </w:r>
@@ -34585,7 +34553,7 @@
                     </pic:cNvPicPr>
                   </pic:nvPicPr>
                   <pic:blipFill>
-                    <a:blip r:embed="rId29">
+                    <a:blip r:embed="rId30">
                       <a:extLst>
                         <a:ext uri="{28A0092B-C50C-407E-A947-70E740481C1C}">
                           <a14:useLocalDpi xmlns:a14="http://schemas.microsoft.com/office/drawing/2010/main" val="0"/>
@@ -34624,27 +34592,14 @@
       <w:r>
         <w:t xml:space="preserve">Figure </w:t>
       </w:r>
-      <w:r>
-        <w:fldChar w:fldCharType="begin"/>
-      </w:r>
-      <w:r>
-        <w:instrText xml:space="preserve"> SEQ Figure \* ARABIC </w:instrText>
-      </w:r>
-      <w:r>
-        <w:fldChar w:fldCharType="separate"/>
-      </w:r>
-      <w:r>
-        <w:rPr>
-          <w:noProof/>
-        </w:rPr>
-        <w:t>9</w:t>
-      </w:r>
-      <w:r>
-        <w:rPr>
-          <w:noProof/>
-        </w:rPr>
-        <w:fldChar w:fldCharType="end"/>
-      </w:r>
+      <w:fldSimple w:instr=" SEQ Figure \* ARABIC ">
+        <w:r>
+          <w:rPr>
+            <w:noProof/>
+          </w:rPr>
+          <w:t>9</w:t>
+        </w:r>
+      </w:fldSimple>
       <w:r>
         <w:t>: Sign Up page</w:t>
       </w:r>
@@ -34683,24 +34638,11 @@
     </w:p>
     <w:p/>
     <w:p>
-      <w:r>
-        <w:t xml:space="preserve">This GUI shows the </w:t>
-      </w:r>
-      <w:proofErr w:type="spellStart"/>
-      <w:r>
-        <w:t>favourites</w:t>
-      </w:r>
-      <w:proofErr w:type="spellEnd"/>
-      <w:r>
-        <w:t xml:space="preserve"> page of our website. All of user’s </w:t>
-      </w:r>
-      <w:proofErr w:type="spellStart"/>
-      <w:r>
-        <w:t>favourites</w:t>
-      </w:r>
-      <w:proofErr w:type="spellEnd"/>
-      <w:r>
-        <w:t xml:space="preserve"> products are placed on this page.</w:t>
+      <w:pPr>
+        <w:jc w:val="both"/>
+      </w:pPr>
+      <w:r>
+        <w:t>This GUI shows the favourites page of our website. All of user’s favourites products are placed on this page.</w:t>
       </w:r>
     </w:p>
     <w:p/>
@@ -34727,7 +34669,7 @@
                     </pic:cNvPicPr>
                   </pic:nvPicPr>
                   <pic:blipFill>
-                    <a:blip r:embed="rId30" cstate="print">
+                    <a:blip r:embed="rId31" cstate="print">
                       <a:extLst>
                         <a:ext uri="{28A0092B-C50C-407E-A947-70E740481C1C}">
                           <a14:useLocalDpi xmlns:a14="http://schemas.microsoft.com/office/drawing/2010/main" val="0"/>
@@ -34765,27 +34707,14 @@
       <w:r>
         <w:t xml:space="preserve">Figure </w:t>
       </w:r>
-      <w:r>
-        <w:fldChar w:fldCharType="begin"/>
-      </w:r>
-      <w:r>
-        <w:instrText xml:space="preserve"> SEQ Figure \* ARABIC </w:instrText>
-      </w:r>
-      <w:r>
-        <w:fldChar w:fldCharType="separate"/>
-      </w:r>
-      <w:r>
-        <w:rPr>
-          <w:noProof/>
-        </w:rPr>
-        <w:t>10</w:t>
-      </w:r>
-      <w:r>
-        <w:rPr>
-          <w:noProof/>
-        </w:rPr>
-        <w:fldChar w:fldCharType="end"/>
-      </w:r>
+      <w:fldSimple w:instr=" SEQ Figure \* ARABIC ">
+        <w:r>
+          <w:rPr>
+            <w:noProof/>
+          </w:rPr>
+          <w:t>10</w:t>
+        </w:r>
+      </w:fldSimple>
       <w:r>
         <w:t>: Favorite’s page</w:t>
       </w:r>
@@ -34804,6 +34733,9 @@
       </w:r>
     </w:p>
     <w:p>
+      <w:pPr>
+        <w:jc w:val="both"/>
+      </w:pPr>
       <w:r>
         <w:t>This GUI shows the product details pop up window of our website. From this page we can buy a product along with viewing its details. Moreover, we can give feedback of a product that we have bought.</w:t>
       </w:r>
@@ -34832,7 +34764,7 @@
                     </pic:cNvPicPr>
                   </pic:nvPicPr>
                   <pic:blipFill>
-                    <a:blip r:embed="rId31">
+                    <a:blip r:embed="rId32">
                       <a:extLst>
                         <a:ext uri="{28A0092B-C50C-407E-A947-70E740481C1C}">
                           <a14:useLocalDpi xmlns:a14="http://schemas.microsoft.com/office/drawing/2010/main" val="0"/>
@@ -34871,27 +34803,14 @@
       <w:r>
         <w:t xml:space="preserve">Figure </w:t>
       </w:r>
-      <w:r>
-        <w:fldChar w:fldCharType="begin"/>
-      </w:r>
-      <w:r>
-        <w:instrText xml:space="preserve"> SEQ Figure \* ARABIC </w:instrText>
-      </w:r>
-      <w:r>
-        <w:fldChar w:fldCharType="separate"/>
-      </w:r>
-      <w:r>
-        <w:rPr>
-          <w:noProof/>
-        </w:rPr>
-        <w:t>11</w:t>
-      </w:r>
-      <w:r>
-        <w:rPr>
-          <w:noProof/>
-        </w:rPr>
-        <w:fldChar w:fldCharType="end"/>
-      </w:r>
+      <w:fldSimple w:instr=" SEQ Figure \* ARABIC ">
+        <w:r>
+          <w:rPr>
+            <w:noProof/>
+          </w:rPr>
+          <w:t>11</w:t>
+        </w:r>
+      </w:fldSimple>
       <w:r>
         <w:t>: Product Details page</w:t>
       </w:r>
@@ -34915,17 +34834,12 @@
       </w:pPr>
     </w:p>
     <w:p>
+      <w:pPr>
+        <w:jc w:val="both"/>
+      </w:pPr>
       <w:r>
         <w:lastRenderedPageBreak/>
-        <w:t xml:space="preserve">This GUI shows the </w:t>
-      </w:r>
-      <w:proofErr w:type="gramStart"/>
-      <w:r>
-        <w:t>Home</w:t>
-      </w:r>
-      <w:proofErr w:type="gramEnd"/>
-      <w:r>
-        <w:t xml:space="preserve"> page for the user where user can see products to buy from. User can add product to favorite’s list, can see the details of the product. Also, user can use filters to filter out specific product. User can also search a specific product and also can see his profile.</w:t>
+        <w:t>This GUI shows the Home page for the user where user can see products to buy from. User can add product to favorite’s list, can see the details of the product. Also, user can use filters to filter out specific product. User can also search a specific product and also can see his profile.</w:t>
       </w:r>
     </w:p>
     <w:p/>
@@ -34952,7 +34866,7 @@
                     </pic:cNvPicPr>
                   </pic:nvPicPr>
                   <pic:blipFill>
-                    <a:blip r:embed="rId32" cstate="print">
+                    <a:blip r:embed="rId33" cstate="print">
                       <a:extLst>
                         <a:ext uri="{28A0092B-C50C-407E-A947-70E740481C1C}">
                           <a14:useLocalDpi xmlns:a14="http://schemas.microsoft.com/office/drawing/2010/main" val="0"/>
@@ -34991,42 +34905,32 @@
       <w:r>
         <w:t xml:space="preserve">Figure </w:t>
       </w:r>
-      <w:r>
-        <w:fldChar w:fldCharType="begin"/>
-      </w:r>
-      <w:r>
-        <w:instrText xml:space="preserve"> SEQ Figure \* ARABIC </w:instrText>
-      </w:r>
-      <w:r>
-        <w:fldChar w:fldCharType="separate"/>
-      </w:r>
-      <w:r>
-        <w:rPr>
-          <w:noProof/>
-        </w:rPr>
-        <w:t>12</w:t>
-      </w:r>
-      <w:r>
-        <w:rPr>
-          <w:noProof/>
-        </w:rPr>
-        <w:fldChar w:fldCharType="end"/>
-      </w:r>
+      <w:fldSimple w:instr=" SEQ Figure \* ARABIC ">
+        <w:r>
+          <w:rPr>
+            <w:noProof/>
+          </w:rPr>
+          <w:t>12</w:t>
+        </w:r>
+      </w:fldSimple>
       <w:r>
         <w:t>:</w:t>
       </w:r>
-      <w:r>
-        <w:fldChar w:fldCharType="begin"/>
-      </w:r>
-      <w:r>
-        <w:instrText xml:space="preserve"> STYLEREF 1 \s </w:instrText>
-      </w:r>
-      <w:r>
-        <w:fldChar w:fldCharType="separate"/>
-      </w:r>
-      <w:r>
-        <w:fldChar w:fldCharType="end"/>
-      </w:r>
+      <w:fldSimple w:instr=" STYLEREF 1 \s ">
+        <w:r>
+          <w:rPr>
+            <w:noProof/>
+            <w:cs/>
+          </w:rPr>
+          <w:t>‎</w:t>
+        </w:r>
+        <w:r>
+          <w:rPr>
+            <w:noProof/>
+          </w:rPr>
+          <w:t>3</w:t>
+        </w:r>
+      </w:fldSimple>
       <w:r>
         <w:t xml:space="preserve"> Home Page</w:t>
       </w:r>
@@ -35051,16 +34955,11 @@
     </w:p>
     <w:p/>
     <w:p>
-      <w:r>
-        <w:t xml:space="preserve">This GUI shows the User’s profile where he can see his information. User can access feedback page and favorite’s page from here as well. </w:t>
-      </w:r>
-      <w:proofErr w:type="gramStart"/>
-      <w:r>
-        <w:t>Also</w:t>
-      </w:r>
-      <w:proofErr w:type="gramEnd"/>
-      <w:r>
-        <w:t xml:space="preserve"> user can sign out from here as well.</w:t>
+      <w:pPr>
+        <w:jc w:val="both"/>
+      </w:pPr>
+      <w:r>
+        <w:t>This GUI shows the User’s profile where he can see his information. User can access feedback page and favorite’s page from here as well. Also user can sign out from here as well.</w:t>
       </w:r>
     </w:p>
     <w:p/>
@@ -35087,7 +34986,7 @@
                     </pic:cNvPicPr>
                   </pic:nvPicPr>
                   <pic:blipFill>
-                    <a:blip r:embed="rId33">
+                    <a:blip r:embed="rId34">
                       <a:extLst>
                         <a:ext uri="{28A0092B-C50C-407E-A947-70E740481C1C}">
                           <a14:useLocalDpi xmlns:a14="http://schemas.microsoft.com/office/drawing/2010/main" val="0"/>
@@ -35126,27 +35025,14 @@
       <w:r>
         <w:t xml:space="preserve">Figure </w:t>
       </w:r>
-      <w:r>
-        <w:fldChar w:fldCharType="begin"/>
-      </w:r>
-      <w:r>
-        <w:instrText xml:space="preserve"> SEQ Figure \* ARABIC </w:instrText>
-      </w:r>
-      <w:r>
-        <w:fldChar w:fldCharType="separate"/>
-      </w:r>
-      <w:r>
-        <w:rPr>
-          <w:noProof/>
-        </w:rPr>
-        <w:t>13</w:t>
-      </w:r>
-      <w:r>
-        <w:rPr>
-          <w:noProof/>
-        </w:rPr>
-        <w:fldChar w:fldCharType="end"/>
-      </w:r>
+      <w:fldSimple w:instr=" SEQ Figure \* ARABIC ">
+        <w:r>
+          <w:rPr>
+            <w:noProof/>
+          </w:rPr>
+          <w:t>13</w:t>
+        </w:r>
+      </w:fldSimple>
       <w:r>
         <w:t>: Profile page</w:t>
       </w:r>
@@ -35221,7 +35107,7 @@
                     </pic:cNvPicPr>
                   </pic:nvPicPr>
                   <pic:blipFill>
-                    <a:blip r:embed="rId34">
+                    <a:blip r:embed="rId35">
                       <a:extLst>
                         <a:ext uri="{28A0092B-C50C-407E-A947-70E740481C1C}">
                           <a14:useLocalDpi xmlns:a14="http://schemas.microsoft.com/office/drawing/2010/main" val="0"/>
@@ -35264,27 +35150,14 @@
       <w:r>
         <w:t xml:space="preserve">Figure </w:t>
       </w:r>
-      <w:r>
-        <w:fldChar w:fldCharType="begin"/>
-      </w:r>
-      <w:r>
-        <w:instrText xml:space="preserve"> SEQ Figure \* ARABIC </w:instrText>
-      </w:r>
-      <w:r>
-        <w:fldChar w:fldCharType="separate"/>
-      </w:r>
-      <w:r>
-        <w:rPr>
-          <w:noProof/>
-        </w:rPr>
-        <w:t>14</w:t>
-      </w:r>
-      <w:r>
-        <w:rPr>
-          <w:noProof/>
-        </w:rPr>
-        <w:fldChar w:fldCharType="end"/>
-      </w:r>
+      <w:fldSimple w:instr=" SEQ Figure \* ARABIC ">
+        <w:r>
+          <w:rPr>
+            <w:noProof/>
+          </w:rPr>
+          <w:t>14</w:t>
+        </w:r>
+      </w:fldSimple>
       <w:r>
         <w:t>: ER Diagram</w:t>
       </w:r>
@@ -35360,21 +35233,14 @@
       <w:r>
         <w:t xml:space="preserve">Table </w:t>
       </w:r>
-      <w:r>
-        <w:fldChar w:fldCharType="begin"/>
-      </w:r>
-      <w:r>
-        <w:instrText xml:space="preserve"> SEQ Table \* ARABIC </w:instrText>
-      </w:r>
-      <w:r>
-        <w:fldChar w:fldCharType="separate"/>
-      </w:r>
-      <w:r>
-        <w:t>1</w:t>
-      </w:r>
-      <w:r>
-        <w:fldChar w:fldCharType="end"/>
-      </w:r>
+      <w:fldSimple w:instr=" SEQ Table \* ARABIC ">
+        <w:r>
+          <w:rPr>
+            <w:noProof/>
+          </w:rPr>
+          <w:t>1</w:t>
+        </w:r>
+      </w:fldSimple>
       <w:r>
         <w:rPr>
           <w:rFonts w:asciiTheme="majorBidi" w:hAnsiTheme="majorBidi" w:cstheme="majorBidi"/>
@@ -35744,7 +35610,7 @@
                 <w:rFonts w:asciiTheme="majorBidi" w:hAnsiTheme="majorBidi" w:cstheme="majorBidi"/>
               </w:rPr>
             </w:pPr>
-            <w:hyperlink r:id="rId35" w:history="1">
+            <w:hyperlink r:id="rId36" w:history="1">
               <w:r>
                 <w:rPr>
                   <w:rStyle w:val="Hyperlink"/>
@@ -35827,14 +35693,12 @@
                 <w:rFonts w:asciiTheme="majorBidi" w:hAnsiTheme="majorBidi" w:cstheme="majorBidi"/>
               </w:rPr>
             </w:pPr>
-            <w:proofErr w:type="spellStart"/>
             <w:r>
               <w:rPr>
                 <w:rFonts w:asciiTheme="majorBidi" w:hAnsiTheme="majorBidi" w:cstheme="majorBidi"/>
               </w:rPr>
               <w:t>ArsenalFC</w:t>
             </w:r>
-            <w:proofErr w:type="spellEnd"/>
           </w:p>
         </w:tc>
       </w:tr>
@@ -35995,21 +35859,7 @@
               <w:rPr>
                 <w:rFonts w:asciiTheme="majorBidi" w:hAnsiTheme="majorBidi" w:cstheme="majorBidi"/>
               </w:rPr>
-              <w:t xml:space="preserve">852-B </w:t>
-            </w:r>
-            <w:proofErr w:type="spellStart"/>
-            <w:r>
-              <w:rPr>
-                <w:rFonts w:asciiTheme="majorBidi" w:hAnsiTheme="majorBidi" w:cstheme="majorBidi"/>
-              </w:rPr>
-              <w:t>Milaad</w:t>
-            </w:r>
-            <w:proofErr w:type="spellEnd"/>
-            <w:r>
-              <w:rPr>
-                <w:rFonts w:asciiTheme="majorBidi" w:hAnsiTheme="majorBidi" w:cstheme="majorBidi"/>
-              </w:rPr>
-              <w:t xml:space="preserve"> St, Block B Faisal Town, Lahore, Punjab 54770</w:t>
+              <w:t>852-B Milaad St, Block B Faisal Town, Lahore, Punjab 54770</w:t>
             </w:r>
           </w:p>
         </w:tc>
@@ -36101,13 +35951,11 @@
         <w:pStyle w:val="Heading4"/>
       </w:pPr>
       <w:bookmarkStart w:id="255" w:name="_Toc86772778"/>
-      <w:proofErr w:type="spellStart"/>
       <w:r>
         <w:lastRenderedPageBreak/>
         <w:t>Favourite</w:t>
       </w:r>
       <w:bookmarkEnd w:id="255"/>
-      <w:proofErr w:type="spellEnd"/>
     </w:p>
     <w:p>
       <w:pPr>
@@ -36130,21 +35978,14 @@
       <w:r>
         <w:t xml:space="preserve">Table </w:t>
       </w:r>
-      <w:r>
-        <w:fldChar w:fldCharType="begin"/>
-      </w:r>
-      <w:r>
-        <w:instrText xml:space="preserve"> SEQ Table \* ARABIC </w:instrText>
-      </w:r>
-      <w:r>
-        <w:fldChar w:fldCharType="separate"/>
-      </w:r>
-      <w:r>
-        <w:t>2</w:t>
-      </w:r>
-      <w:r>
-        <w:fldChar w:fldCharType="end"/>
-      </w:r>
+      <w:fldSimple w:instr=" SEQ Table \* ARABIC ">
+        <w:r>
+          <w:rPr>
+            <w:noProof/>
+          </w:rPr>
+          <w:t>2</w:t>
+        </w:r>
+      </w:fldSimple>
       <w:r>
         <w:t>:</w:t>
       </w:r>
@@ -36152,21 +35993,7 @@
         <w:rPr>
           <w:rFonts w:asciiTheme="majorBidi" w:hAnsiTheme="majorBidi" w:cstheme="majorBidi"/>
         </w:rPr>
-        <w:t xml:space="preserve"> </w:t>
-      </w:r>
-      <w:proofErr w:type="spellStart"/>
-      <w:r>
-        <w:rPr>
-          <w:rFonts w:asciiTheme="majorBidi" w:hAnsiTheme="majorBidi" w:cstheme="majorBidi"/>
-        </w:rPr>
-        <w:t>Favourites</w:t>
-      </w:r>
-      <w:proofErr w:type="spellEnd"/>
-      <w:r>
-        <w:rPr>
-          <w:rFonts w:asciiTheme="majorBidi" w:hAnsiTheme="majorBidi" w:cstheme="majorBidi"/>
-        </w:rPr>
-        <w:t xml:space="preserve"> Data Dictionary</w:t>
+        <w:t xml:space="preserve"> Favourites Data Dictionary</w:t>
       </w:r>
       <w:bookmarkEnd w:id="256"/>
       <w:bookmarkEnd w:id="257"/>
@@ -36323,19 +36150,11 @@
                 <w:rFonts w:asciiTheme="majorBidi" w:hAnsiTheme="majorBidi" w:cstheme="majorBidi"/>
               </w:rPr>
             </w:pPr>
-            <w:proofErr w:type="spellStart"/>
-            <w:r>
-              <w:rPr>
-                <w:rFonts w:asciiTheme="majorBidi" w:hAnsiTheme="majorBidi" w:cstheme="majorBidi"/>
-              </w:rPr>
-              <w:t>ProductID</w:t>
-            </w:r>
-            <w:proofErr w:type="spellEnd"/>
-            <w:r>
-              <w:rPr>
-                <w:rFonts w:asciiTheme="majorBidi" w:hAnsiTheme="majorBidi" w:cstheme="majorBidi"/>
-              </w:rPr>
-              <w:t xml:space="preserve"> </w:t>
+            <w:r>
+              <w:rPr>
+                <w:rFonts w:asciiTheme="majorBidi" w:hAnsiTheme="majorBidi" w:cstheme="majorBidi"/>
+              </w:rPr>
+              <w:t xml:space="preserve">ProductID </w:t>
             </w:r>
           </w:p>
           <w:p>
@@ -36426,14 +36245,12 @@
                 <w:rFonts w:asciiTheme="majorBidi" w:hAnsiTheme="majorBidi" w:cstheme="majorBidi"/>
               </w:rPr>
             </w:pPr>
-            <w:proofErr w:type="spellStart"/>
             <w:r>
               <w:rPr>
                 <w:rFonts w:asciiTheme="majorBidi" w:hAnsiTheme="majorBidi" w:cstheme="majorBidi"/>
               </w:rPr>
               <w:t>UserID</w:t>
             </w:r>
-            <w:proofErr w:type="spellEnd"/>
           </w:p>
           <w:p>
             <w:pPr>
@@ -36523,14 +36340,12 @@
                 <w:rFonts w:asciiTheme="majorBidi" w:hAnsiTheme="majorBidi" w:cstheme="majorBidi"/>
               </w:rPr>
             </w:pPr>
-            <w:proofErr w:type="spellStart"/>
             <w:r>
               <w:rPr>
                 <w:rFonts w:asciiTheme="majorBidi" w:hAnsiTheme="majorBidi" w:cstheme="majorBidi"/>
               </w:rPr>
               <w:t>TimeStamp</w:t>
             </w:r>
-            <w:proofErr w:type="spellEnd"/>
           </w:p>
         </w:tc>
         <w:tc>
@@ -36635,21 +36450,14 @@
       <w:r>
         <w:t xml:space="preserve">Table </w:t>
       </w:r>
-      <w:r>
-        <w:fldChar w:fldCharType="begin"/>
-      </w:r>
-      <w:r>
-        <w:instrText xml:space="preserve"> SEQ Table \* ARABIC </w:instrText>
-      </w:r>
-      <w:r>
-        <w:fldChar w:fldCharType="separate"/>
-      </w:r>
-      <w:r>
-        <w:t>3</w:t>
-      </w:r>
-      <w:r>
-        <w:fldChar w:fldCharType="end"/>
-      </w:r>
+      <w:fldSimple w:instr=" SEQ Table \* ARABIC ">
+        <w:r>
+          <w:rPr>
+            <w:noProof/>
+          </w:rPr>
+          <w:t>3</w:t>
+        </w:r>
+      </w:fldSimple>
       <w:r>
         <w:rPr>
           <w:rFonts w:asciiTheme="majorBidi" w:hAnsiTheme="majorBidi" w:cstheme="majorBidi"/>
@@ -37341,7 +37149,7 @@
                 <w:rFonts w:asciiTheme="majorBidi" w:hAnsiTheme="majorBidi" w:cstheme="majorBidi"/>
               </w:rPr>
             </w:pPr>
-            <w:hyperlink r:id="rId36">
+            <w:hyperlink r:id="rId37">
               <w:r>
                 <w:rPr>
                   <w:rFonts w:asciiTheme="majorBidi" w:hAnsiTheme="majorBidi" w:cstheme="majorBidi"/>
@@ -37695,14 +37503,12 @@
                 <w:rFonts w:asciiTheme="majorBidi" w:hAnsiTheme="majorBidi" w:cstheme="majorBidi"/>
               </w:rPr>
             </w:pPr>
-            <w:proofErr w:type="spellStart"/>
             <w:r>
               <w:rPr>
                 <w:rFonts w:asciiTheme="majorBidi" w:hAnsiTheme="majorBidi" w:cstheme="majorBidi"/>
               </w:rPr>
               <w:t>TimeStamp</w:t>
             </w:r>
-            <w:proofErr w:type="spellEnd"/>
           </w:p>
         </w:tc>
         <w:tc>
@@ -37723,14 +37529,12 @@
                 <w:rFonts w:asciiTheme="majorBidi" w:hAnsiTheme="majorBidi" w:cstheme="majorBidi"/>
               </w:rPr>
             </w:pPr>
-            <w:proofErr w:type="spellStart"/>
             <w:r>
               <w:rPr>
                 <w:rFonts w:asciiTheme="majorBidi" w:hAnsiTheme="majorBidi" w:cstheme="majorBidi"/>
               </w:rPr>
               <w:t>DateTime</w:t>
             </w:r>
-            <w:proofErr w:type="spellEnd"/>
           </w:p>
         </w:tc>
         <w:tc>
@@ -37867,19 +37671,11 @@
                 <w:rFonts w:asciiTheme="majorBidi" w:hAnsiTheme="majorBidi" w:cstheme="majorBidi"/>
               </w:rPr>
             </w:pPr>
-            <w:proofErr w:type="spellStart"/>
-            <w:r>
-              <w:rPr>
-                <w:rFonts w:asciiTheme="majorBidi" w:hAnsiTheme="majorBidi" w:cstheme="majorBidi"/>
-              </w:rPr>
-              <w:t>StoreID</w:t>
-            </w:r>
-            <w:proofErr w:type="spellEnd"/>
-            <w:r>
-              <w:rPr>
-                <w:rFonts w:asciiTheme="majorBidi" w:hAnsiTheme="majorBidi" w:cstheme="majorBidi"/>
-              </w:rPr>
-              <w:t xml:space="preserve"> (FK)</w:t>
+            <w:r>
+              <w:rPr>
+                <w:rFonts w:asciiTheme="majorBidi" w:hAnsiTheme="majorBidi" w:cstheme="majorBidi"/>
+              </w:rPr>
+              <w:t>StoreID (FK)</w:t>
             </w:r>
           </w:p>
         </w:tc>
@@ -37989,21 +37785,14 @@
       <w:r>
         <w:t xml:space="preserve">Table </w:t>
       </w:r>
-      <w:r>
-        <w:fldChar w:fldCharType="begin"/>
-      </w:r>
-      <w:r>
-        <w:instrText xml:space="preserve"> SEQ Table \* ARABIC </w:instrText>
-      </w:r>
-      <w:r>
-        <w:fldChar w:fldCharType="separate"/>
-      </w:r>
-      <w:r>
-        <w:t>4</w:t>
-      </w:r>
-      <w:r>
-        <w:fldChar w:fldCharType="end"/>
-      </w:r>
+      <w:fldSimple w:instr=" SEQ Table \* ARABIC ">
+        <w:r>
+          <w:rPr>
+            <w:noProof/>
+          </w:rPr>
+          <w:t>4</w:t>
+        </w:r>
+      </w:fldSimple>
       <w:r>
         <w:rPr>
           <w:rFonts w:asciiTheme="majorBidi" w:hAnsiTheme="majorBidi" w:cstheme="majorBidi"/>
@@ -38156,19 +37945,11 @@
                 <w:rFonts w:asciiTheme="majorBidi" w:hAnsiTheme="majorBidi" w:cstheme="majorBidi"/>
               </w:rPr>
             </w:pPr>
-            <w:proofErr w:type="spellStart"/>
-            <w:r>
-              <w:rPr>
-                <w:rFonts w:asciiTheme="majorBidi" w:hAnsiTheme="majorBidi" w:cstheme="majorBidi"/>
-              </w:rPr>
-              <w:t>ProductID</w:t>
-            </w:r>
-            <w:proofErr w:type="spellEnd"/>
-            <w:r>
-              <w:rPr>
-                <w:rFonts w:asciiTheme="majorBidi" w:hAnsiTheme="majorBidi" w:cstheme="majorBidi"/>
-              </w:rPr>
-              <w:t xml:space="preserve"> (PK, FK)</w:t>
+            <w:r>
+              <w:rPr>
+                <w:rFonts w:asciiTheme="majorBidi" w:hAnsiTheme="majorBidi" w:cstheme="majorBidi"/>
+              </w:rPr>
+              <w:t>ProductID (PK, FK)</w:t>
             </w:r>
           </w:p>
         </w:tc>
@@ -38245,19 +38026,11 @@
                 <w:rFonts w:asciiTheme="majorBidi" w:hAnsiTheme="majorBidi" w:cstheme="majorBidi"/>
               </w:rPr>
             </w:pPr>
-            <w:proofErr w:type="spellStart"/>
-            <w:r>
-              <w:rPr>
-                <w:rFonts w:asciiTheme="majorBidi" w:hAnsiTheme="majorBidi" w:cstheme="majorBidi"/>
-              </w:rPr>
-              <w:t>UserID</w:t>
-            </w:r>
-            <w:proofErr w:type="spellEnd"/>
-            <w:r>
-              <w:rPr>
-                <w:rFonts w:asciiTheme="majorBidi" w:hAnsiTheme="majorBidi" w:cstheme="majorBidi"/>
-              </w:rPr>
-              <w:t xml:space="preserve"> (PK, FK)</w:t>
+            <w:r>
+              <w:rPr>
+                <w:rFonts w:asciiTheme="majorBidi" w:hAnsiTheme="majorBidi" w:cstheme="majorBidi"/>
+              </w:rPr>
+              <w:t>UserID (PK, FK)</w:t>
             </w:r>
           </w:p>
         </w:tc>
@@ -38415,14 +38188,12 @@
                 <w:rFonts w:asciiTheme="majorBidi" w:hAnsiTheme="majorBidi" w:cstheme="majorBidi"/>
               </w:rPr>
             </w:pPr>
-            <w:proofErr w:type="spellStart"/>
             <w:r>
               <w:rPr>
                 <w:rFonts w:asciiTheme="majorBidi" w:hAnsiTheme="majorBidi" w:cstheme="majorBidi"/>
               </w:rPr>
               <w:t>TimeStamp</w:t>
             </w:r>
-            <w:proofErr w:type="spellEnd"/>
           </w:p>
         </w:tc>
         <w:tc>
@@ -38443,14 +38214,12 @@
                 <w:rFonts w:asciiTheme="majorBidi" w:hAnsiTheme="majorBidi" w:cstheme="majorBidi"/>
               </w:rPr>
             </w:pPr>
-            <w:proofErr w:type="spellStart"/>
             <w:r>
               <w:rPr>
                 <w:rFonts w:asciiTheme="majorBidi" w:hAnsiTheme="majorBidi" w:cstheme="majorBidi"/>
               </w:rPr>
               <w:t>DateTime</w:t>
             </w:r>
-            <w:proofErr w:type="spellEnd"/>
           </w:p>
         </w:tc>
         <w:tc>
@@ -38695,21 +38464,14 @@
       <w:r>
         <w:t xml:space="preserve">Table </w:t>
       </w:r>
-      <w:r>
-        <w:fldChar w:fldCharType="begin"/>
-      </w:r>
-      <w:r>
-        <w:instrText xml:space="preserve"> SEQ Table \* ARABIC </w:instrText>
-      </w:r>
-      <w:r>
-        <w:fldChar w:fldCharType="separate"/>
-      </w:r>
-      <w:r>
-        <w:t>5</w:t>
-      </w:r>
-      <w:r>
-        <w:fldChar w:fldCharType="end"/>
-      </w:r>
+      <w:fldSimple w:instr=" SEQ Table \* ARABIC ">
+        <w:r>
+          <w:rPr>
+            <w:noProof/>
+          </w:rPr>
+          <w:t>5</w:t>
+        </w:r>
+      </w:fldSimple>
       <w:r>
         <w:rPr>
           <w:rFonts w:asciiTheme="majorBidi" w:hAnsiTheme="majorBidi" w:cstheme="majorBidi"/>
@@ -39077,7 +38839,7 @@
                 <w:rFonts w:asciiTheme="majorBidi" w:hAnsiTheme="majorBidi" w:cstheme="majorBidi"/>
               </w:rPr>
             </w:pPr>
-            <w:hyperlink r:id="rId37" w:history="1">
+            <w:hyperlink r:id="rId38" w:history="1">
               <w:r>
                 <w:rPr>
                   <w:rStyle w:val="Hyperlink"/>
@@ -39606,21 +39368,14 @@
       <w:r>
         <w:t xml:space="preserve">Table </w:t>
       </w:r>
-      <w:r>
-        <w:fldChar w:fldCharType="begin"/>
-      </w:r>
-      <w:r>
-        <w:instrText xml:space="preserve"> SEQ Table \* ARABIC </w:instrText>
-      </w:r>
-      <w:r>
-        <w:fldChar w:fldCharType="separate"/>
-      </w:r>
-      <w:r>
-        <w:t>6</w:t>
-      </w:r>
-      <w:r>
-        <w:fldChar w:fldCharType="end"/>
-      </w:r>
+      <w:fldSimple w:instr=" SEQ Table \* ARABIC ">
+        <w:r>
+          <w:rPr>
+            <w:noProof/>
+          </w:rPr>
+          <w:t>6</w:t>
+        </w:r>
+      </w:fldSimple>
       <w:r>
         <w:rPr>
           <w:rFonts w:asciiTheme="majorBidi" w:hAnsiTheme="majorBidi" w:cstheme="majorBidi"/>
@@ -39988,7 +39743,7 @@
                 <w:rFonts w:asciiTheme="majorBidi" w:hAnsiTheme="majorBidi" w:cstheme="majorBidi"/>
               </w:rPr>
             </w:pPr>
-            <w:hyperlink r:id="rId38" w:history="1">
+            <w:hyperlink r:id="rId39" w:history="1">
               <w:r>
                 <w:rPr>
                   <w:rStyle w:val="Hyperlink"/>
@@ -40071,14 +39826,12 @@
                 <w:rFonts w:asciiTheme="majorBidi" w:hAnsiTheme="majorBidi" w:cstheme="majorBidi"/>
               </w:rPr>
             </w:pPr>
-            <w:proofErr w:type="spellStart"/>
             <w:r>
               <w:rPr>
                 <w:rFonts w:asciiTheme="majorBidi" w:hAnsiTheme="majorBidi" w:cstheme="majorBidi"/>
               </w:rPr>
               <w:t>Tayyabqwerty</w:t>
             </w:r>
-            <w:proofErr w:type="spellEnd"/>
           </w:p>
         </w:tc>
       </w:tr>
@@ -40281,21 +40034,14 @@
       <w:r>
         <w:t xml:space="preserve">Table </w:t>
       </w:r>
-      <w:r>
-        <w:fldChar w:fldCharType="begin"/>
-      </w:r>
-      <w:r>
-        <w:instrText xml:space="preserve"> SEQ Table \* ARABIC </w:instrText>
-      </w:r>
-      <w:r>
-        <w:fldChar w:fldCharType="separate"/>
-      </w:r>
-      <w:r>
-        <w:t>7</w:t>
-      </w:r>
-      <w:r>
-        <w:fldChar w:fldCharType="end"/>
-      </w:r>
+      <w:fldSimple w:instr=" SEQ Table \* ARABIC ">
+        <w:r>
+          <w:rPr>
+            <w:noProof/>
+          </w:rPr>
+          <w:t>7</w:t>
+        </w:r>
+      </w:fldSimple>
       <w:r>
         <w:rPr>
           <w:rFonts w:asciiTheme="majorBidi" w:hAnsiTheme="majorBidi" w:cstheme="majorBidi"/>
@@ -40530,19 +40276,11 @@
                 <w:rFonts w:asciiTheme="majorBidi" w:hAnsiTheme="majorBidi" w:cstheme="majorBidi"/>
               </w:rPr>
             </w:pPr>
-            <w:proofErr w:type="spellStart"/>
-            <w:r>
-              <w:rPr>
-                <w:rFonts w:asciiTheme="majorBidi" w:hAnsiTheme="majorBidi" w:cstheme="majorBidi"/>
-              </w:rPr>
-              <w:t>ProductID</w:t>
-            </w:r>
-            <w:proofErr w:type="spellEnd"/>
-            <w:r>
-              <w:rPr>
-                <w:rFonts w:asciiTheme="majorBidi" w:hAnsiTheme="majorBidi" w:cstheme="majorBidi"/>
-              </w:rPr>
-              <w:t xml:space="preserve"> (FK)</w:t>
+            <w:r>
+              <w:rPr>
+                <w:rFonts w:asciiTheme="majorBidi" w:hAnsiTheme="majorBidi" w:cstheme="majorBidi"/>
+              </w:rPr>
+              <w:t>ProductID (FK)</w:t>
             </w:r>
           </w:p>
         </w:tc>
@@ -41338,14 +41076,12 @@
         </w:rPr>
         <w:t xml:space="preserve"> internet </w:t>
       </w:r>
-      <w:proofErr w:type="gramStart"/>
       <w:r>
         <w:rPr>
           <w:color w:val="000000"/>
         </w:rPr>
         <w:t>is</w:t>
       </w:r>
-      <w:proofErr w:type="gramEnd"/>
       <w:r>
         <w:rPr>
           <w:color w:val="000000"/>
@@ -41634,7 +41370,7 @@
     </w:p>
     <w:p>
       <w:pPr>
-        <w:pStyle w:val="Heading4"/>
+        <w:pStyle w:val="Heading3"/>
       </w:pPr>
       <w:bookmarkStart w:id="347" w:name="_qsh70q" w:colFirst="0" w:colLast="0"/>
       <w:bookmarkStart w:id="348" w:name="_Toc90389553"/>
@@ -41699,12 +41435,15 @@
       <w:bookmarkEnd w:id="350"/>
     </w:p>
     <w:p>
-      <w:r>
-        <w:t xml:space="preserve">We chose the agile model, specifically the scrum method [2]. When it comes to development, the main justification for using the scrum model is its productivity and quality. In addition, </w:t>
+      <w:pPr>
+        <w:jc w:val="both"/>
+      </w:pPr>
+      <w:r>
+        <w:t xml:space="preserve">We chose the agile model, specifically the scrum method [2]. When it comes to development, the main justification for using the scrum model is its productivity and quality. In addition, this </w:t>
       </w:r>
       <w:r>
         <w:lastRenderedPageBreak/>
-        <w:t xml:space="preserve">this paradigm aids in the rapid development of our </w:t>
+        <w:t xml:space="preserve">paradigm aids in the rapid development of our </w:t>
       </w:r>
       <w:r>
         <w:t>software</w:t>
@@ -41809,6 +41548,9 @@
       </w:r>
     </w:p>
     <w:p>
+      <w:pPr>
+        <w:jc w:val="both"/>
+      </w:pPr>
       <w:r>
         <w:t xml:space="preserve">We initially examined two methods: the agile model, which we ultimately chose, and the prototype model. The following are the main reasons for not </w:t>
       </w:r>
@@ -41870,6 +41612,7 @@
     </w:p>
     <w:p>
       <w:pPr>
+        <w:jc w:val="both"/>
         <w:rPr>
           <w:rFonts w:asciiTheme="majorBidi" w:hAnsiTheme="majorBidi" w:cstheme="majorBidi"/>
         </w:rPr>
@@ -41931,7 +41674,7 @@
                     <pic:cNvPicPr/>
                   </pic:nvPicPr>
                   <pic:blipFill>
-                    <a:blip r:embed="rId39" cstate="print">
+                    <a:blip r:embed="rId40" cstate="print">
                       <a:extLst>
                         <a:ext uri="{28A0092B-C50C-407E-A947-70E740481C1C}">
                           <a14:useLocalDpi xmlns:a14="http://schemas.microsoft.com/office/drawing/2010/main" val="0"/>
@@ -41969,27 +41712,14 @@
       <w:r>
         <w:t xml:space="preserve">Figure </w:t>
       </w:r>
-      <w:r>
-        <w:fldChar w:fldCharType="begin"/>
-      </w:r>
-      <w:r>
-        <w:instrText xml:space="preserve"> SEQ Figure \* ARABIC </w:instrText>
-      </w:r>
-      <w:r>
-        <w:fldChar w:fldCharType="separate"/>
-      </w:r>
-      <w:r>
-        <w:rPr>
-          <w:noProof/>
-        </w:rPr>
-        <w:t>15</w:t>
-      </w:r>
-      <w:r>
-        <w:rPr>
-          <w:noProof/>
-        </w:rPr>
-        <w:fldChar w:fldCharType="end"/>
-      </w:r>
+      <w:fldSimple w:instr=" SEQ Figure \* ARABIC ">
+        <w:r>
+          <w:rPr>
+            <w:noProof/>
+          </w:rPr>
+          <w:t>15</w:t>
+        </w:r>
+      </w:fldSimple>
       <w:r>
         <w:t xml:space="preserve">: </w:t>
       </w:r>
@@ -42056,7 +41786,7 @@
                     <pic:cNvPicPr/>
                   </pic:nvPicPr>
                   <pic:blipFill>
-                    <a:blip r:embed="rId40">
+                    <a:blip r:embed="rId41">
                       <a:extLst>
                         <a:ext uri="{28A0092B-C50C-407E-A947-70E740481C1C}">
                           <a14:useLocalDpi xmlns:a14="http://schemas.microsoft.com/office/drawing/2010/main" val="0"/>
@@ -42094,27 +41824,14 @@
       <w:r>
         <w:t xml:space="preserve">Figure </w:t>
       </w:r>
-      <w:r>
-        <w:fldChar w:fldCharType="begin"/>
-      </w:r>
-      <w:r>
-        <w:instrText xml:space="preserve"> SEQ Figure \* ARABIC </w:instrText>
-      </w:r>
-      <w:r>
-        <w:fldChar w:fldCharType="separate"/>
-      </w:r>
-      <w:r>
-        <w:rPr>
-          <w:noProof/>
-        </w:rPr>
-        <w:t>16</w:t>
-      </w:r>
-      <w:r>
-        <w:rPr>
-          <w:noProof/>
-        </w:rPr>
-        <w:fldChar w:fldCharType="end"/>
-      </w:r>
+      <w:fldSimple w:instr=" SEQ Figure \* ARABIC ">
+        <w:r>
+          <w:rPr>
+            <w:noProof/>
+          </w:rPr>
+          <w:t>16</w:t>
+        </w:r>
+      </w:fldSimple>
       <w:r>
         <w:t xml:space="preserve">: </w:t>
       </w:r>
@@ -42171,7 +41888,7 @@
                     <pic:cNvPicPr/>
                   </pic:nvPicPr>
                   <pic:blipFill>
-                    <a:blip r:embed="rId41" cstate="print">
+                    <a:blip r:embed="rId42" cstate="print">
                       <a:extLst>
                         <a:ext uri="{28A0092B-C50C-407E-A947-70E740481C1C}">
                           <a14:useLocalDpi xmlns:a14="http://schemas.microsoft.com/office/drawing/2010/main" val="0"/>
@@ -42209,27 +41926,14 @@
       <w:r>
         <w:t xml:space="preserve">Figure </w:t>
       </w:r>
-      <w:r>
-        <w:fldChar w:fldCharType="begin"/>
-      </w:r>
-      <w:r>
-        <w:instrText xml:space="preserve"> SEQ Figure \* ARABIC </w:instrText>
-      </w:r>
-      <w:r>
-        <w:fldChar w:fldCharType="separate"/>
-      </w:r>
-      <w:r>
-        <w:rPr>
-          <w:noProof/>
-        </w:rPr>
-        <w:t>17</w:t>
-      </w:r>
-      <w:r>
-        <w:rPr>
-          <w:noProof/>
-        </w:rPr>
-        <w:fldChar w:fldCharType="end"/>
-      </w:r>
+      <w:fldSimple w:instr=" SEQ Figure \* ARABIC ">
+        <w:r>
+          <w:rPr>
+            <w:noProof/>
+          </w:rPr>
+          <w:t>17</w:t>
+        </w:r>
+      </w:fldSimple>
       <w:r>
         <w:t xml:space="preserve">: </w:t>
       </w:r>
@@ -42287,7 +41991,7 @@
                     <pic:cNvPicPr/>
                   </pic:nvPicPr>
                   <pic:blipFill>
-                    <a:blip r:embed="rId42" cstate="print">
+                    <a:blip r:embed="rId43" cstate="print">
                       <a:extLst>
                         <a:ext uri="{28A0092B-C50C-407E-A947-70E740481C1C}">
                           <a14:useLocalDpi xmlns:a14="http://schemas.microsoft.com/office/drawing/2010/main" val="0"/>
@@ -42325,27 +42029,14 @@
       <w:r>
         <w:t xml:space="preserve">Figure </w:t>
       </w:r>
-      <w:r>
-        <w:fldChar w:fldCharType="begin"/>
-      </w:r>
-      <w:r>
-        <w:instrText xml:space="preserve"> SEQ Figure \* ARABIC </w:instrText>
-      </w:r>
-      <w:r>
-        <w:fldChar w:fldCharType="separate"/>
-      </w:r>
-      <w:r>
-        <w:rPr>
-          <w:noProof/>
-        </w:rPr>
-        <w:t>18</w:t>
-      </w:r>
-      <w:r>
-        <w:rPr>
-          <w:noProof/>
-        </w:rPr>
-        <w:fldChar w:fldCharType="end"/>
-      </w:r>
+      <w:fldSimple w:instr=" SEQ Figure \* ARABIC ">
+        <w:r>
+          <w:rPr>
+            <w:noProof/>
+          </w:rPr>
+          <w:t>18</w:t>
+        </w:r>
+      </w:fldSimple>
       <w:r>
         <w:t xml:space="preserve">: </w:t>
       </w:r>
@@ -42407,7 +42098,7 @@
                     <pic:cNvPicPr/>
                   </pic:nvPicPr>
                   <pic:blipFill>
-                    <a:blip r:embed="rId43">
+                    <a:blip r:embed="rId44">
                       <a:extLst>
                         <a:ext uri="{28A0092B-C50C-407E-A947-70E740481C1C}">
                           <a14:useLocalDpi xmlns:a14="http://schemas.microsoft.com/office/drawing/2010/main" val="0"/>
@@ -42445,27 +42136,14 @@
       <w:r>
         <w:t xml:space="preserve">Figure </w:t>
       </w:r>
-      <w:r>
-        <w:fldChar w:fldCharType="begin"/>
-      </w:r>
-      <w:r>
-        <w:instrText xml:space="preserve"> SEQ Figure \* ARABIC </w:instrText>
-      </w:r>
-      <w:r>
-        <w:fldChar w:fldCharType="separate"/>
-      </w:r>
-      <w:r>
-        <w:rPr>
-          <w:noProof/>
-        </w:rPr>
-        <w:t>19</w:t>
-      </w:r>
-      <w:r>
-        <w:rPr>
-          <w:noProof/>
-        </w:rPr>
-        <w:fldChar w:fldCharType="end"/>
-      </w:r>
+      <w:fldSimple w:instr=" SEQ Figure \* ARABIC ">
+        <w:r>
+          <w:rPr>
+            <w:noProof/>
+          </w:rPr>
+          <w:t>19</w:t>
+        </w:r>
+      </w:fldSimple>
       <w:r>
         <w:t xml:space="preserve">: </w:t>
       </w:r>
@@ -42523,7 +42201,7 @@
                     <pic:cNvPicPr/>
                   </pic:nvPicPr>
                   <pic:blipFill>
-                    <a:blip r:embed="rId44" cstate="print">
+                    <a:blip r:embed="rId45" cstate="print">
                       <a:extLst>
                         <a:ext uri="{28A0092B-C50C-407E-A947-70E740481C1C}">
                           <a14:useLocalDpi xmlns:a14="http://schemas.microsoft.com/office/drawing/2010/main" val="0"/>
@@ -42561,27 +42239,14 @@
       <w:r>
         <w:t xml:space="preserve">Figure </w:t>
       </w:r>
-      <w:r>
-        <w:fldChar w:fldCharType="begin"/>
-      </w:r>
-      <w:r>
-        <w:instrText xml:space="preserve"> SEQ Figure \* ARABIC </w:instrText>
-      </w:r>
-      <w:r>
-        <w:fldChar w:fldCharType="separate"/>
-      </w:r>
-      <w:r>
-        <w:rPr>
-          <w:noProof/>
-        </w:rPr>
-        <w:t>20</w:t>
-      </w:r>
-      <w:r>
-        <w:rPr>
-          <w:noProof/>
-        </w:rPr>
-        <w:fldChar w:fldCharType="end"/>
-      </w:r>
+      <w:fldSimple w:instr=" SEQ Figure \* ARABIC ">
+        <w:r>
+          <w:rPr>
+            <w:noProof/>
+          </w:rPr>
+          <w:t>20</w:t>
+        </w:r>
+      </w:fldSimple>
       <w:r>
         <w:t xml:space="preserve">: </w:t>
       </w:r>
@@ -42643,7 +42308,7 @@
                     <pic:cNvPicPr/>
                   </pic:nvPicPr>
                   <pic:blipFill>
-                    <a:blip r:embed="rId45">
+                    <a:blip r:embed="rId46">
                       <a:extLst>
                         <a:ext uri="{28A0092B-C50C-407E-A947-70E740481C1C}">
                           <a14:useLocalDpi xmlns:a14="http://schemas.microsoft.com/office/drawing/2010/main" val="0"/>
@@ -42681,27 +42346,14 @@
       <w:r>
         <w:t xml:space="preserve">Figure </w:t>
       </w:r>
-      <w:r>
-        <w:fldChar w:fldCharType="begin"/>
-      </w:r>
-      <w:r>
-        <w:instrText xml:space="preserve"> SEQ Figure \* ARABIC </w:instrText>
-      </w:r>
-      <w:r>
-        <w:fldChar w:fldCharType="separate"/>
-      </w:r>
-      <w:r>
-        <w:rPr>
-          <w:noProof/>
-        </w:rPr>
-        <w:t>21</w:t>
-      </w:r>
-      <w:r>
-        <w:rPr>
-          <w:noProof/>
-        </w:rPr>
-        <w:fldChar w:fldCharType="end"/>
-      </w:r>
+      <w:fldSimple w:instr=" SEQ Figure \* ARABIC ">
+        <w:r>
+          <w:rPr>
+            <w:noProof/>
+          </w:rPr>
+          <w:t>21</w:t>
+        </w:r>
+      </w:fldSimple>
       <w:r>
         <w:t xml:space="preserve">: </w:t>
       </w:r>
@@ -42793,7 +42445,7 @@
                     <pic:cNvPicPr/>
                   </pic:nvPicPr>
                   <pic:blipFill>
-                    <a:blip r:embed="rId46" cstate="print">
+                    <a:blip r:embed="rId47" cstate="print">
                       <a:extLst>
                         <a:ext uri="{28A0092B-C50C-407E-A947-70E740481C1C}">
                           <a14:useLocalDpi xmlns:a14="http://schemas.microsoft.com/office/drawing/2010/main" val="0"/>
@@ -42831,27 +42483,14 @@
       <w:r>
         <w:t xml:space="preserve">Figure </w:t>
       </w:r>
-      <w:r>
-        <w:fldChar w:fldCharType="begin"/>
-      </w:r>
-      <w:r>
-        <w:instrText xml:space="preserve"> SEQ Figure \* ARABIC </w:instrText>
-      </w:r>
-      <w:r>
-        <w:fldChar w:fldCharType="separate"/>
-      </w:r>
-      <w:r>
-        <w:rPr>
-          <w:noProof/>
-        </w:rPr>
-        <w:t>22</w:t>
-      </w:r>
-      <w:r>
-        <w:rPr>
-          <w:noProof/>
-        </w:rPr>
-        <w:fldChar w:fldCharType="end"/>
-      </w:r>
+      <w:fldSimple w:instr=" SEQ Figure \* ARABIC ">
+        <w:r>
+          <w:rPr>
+            <w:noProof/>
+          </w:rPr>
+          <w:t>22</w:t>
+        </w:r>
+      </w:fldSimple>
       <w:r>
         <w:t xml:space="preserve">: </w:t>
       </w:r>
@@ -42921,7 +42560,7 @@
                     <pic:cNvPicPr/>
                   </pic:nvPicPr>
                   <pic:blipFill>
-                    <a:blip r:embed="rId47">
+                    <a:blip r:embed="rId48">
                       <a:extLst>
                         <a:ext uri="{28A0092B-C50C-407E-A947-70E740481C1C}">
                           <a14:useLocalDpi xmlns:a14="http://schemas.microsoft.com/office/drawing/2010/main" val="0"/>
@@ -42959,27 +42598,14 @@
       <w:r>
         <w:t xml:space="preserve">Figure </w:t>
       </w:r>
-      <w:r>
-        <w:fldChar w:fldCharType="begin"/>
-      </w:r>
-      <w:r>
-        <w:instrText xml:space="preserve"> SEQ Figure \* ARABIC </w:instrText>
-      </w:r>
-      <w:r>
-        <w:fldChar w:fldCharType="separate"/>
-      </w:r>
-      <w:r>
-        <w:rPr>
-          <w:noProof/>
-        </w:rPr>
-        <w:t>23</w:t>
-      </w:r>
-      <w:r>
-        <w:rPr>
-          <w:noProof/>
-        </w:rPr>
-        <w:fldChar w:fldCharType="end"/>
-      </w:r>
+      <w:fldSimple w:instr=" SEQ Figure \* ARABIC ">
+        <w:r>
+          <w:rPr>
+            <w:noProof/>
+          </w:rPr>
+          <w:t>23</w:t>
+        </w:r>
+      </w:fldSimple>
       <w:r>
         <w:t xml:space="preserve">: </w:t>
       </w:r>
@@ -43091,7 +42717,7 @@
                     <pic:cNvPicPr/>
                   </pic:nvPicPr>
                   <pic:blipFill>
-                    <a:blip r:embed="rId48" cstate="print">
+                    <a:blip r:embed="rId49" cstate="print">
                       <a:extLst>
                         <a:ext uri="{28A0092B-C50C-407E-A947-70E740481C1C}">
                           <a14:useLocalDpi xmlns:a14="http://schemas.microsoft.com/office/drawing/2010/main" val="0"/>
@@ -43129,27 +42755,14 @@
       <w:r>
         <w:t xml:space="preserve">Figure </w:t>
       </w:r>
-      <w:r>
-        <w:fldChar w:fldCharType="begin"/>
-      </w:r>
-      <w:r>
-        <w:instrText xml:space="preserve"> SEQ Figure \* ARABIC </w:instrText>
-      </w:r>
-      <w:r>
-        <w:fldChar w:fldCharType="separate"/>
-      </w:r>
-      <w:r>
-        <w:rPr>
-          <w:noProof/>
-        </w:rPr>
-        <w:t>24</w:t>
-      </w:r>
-      <w:r>
-        <w:rPr>
-          <w:noProof/>
-        </w:rPr>
-        <w:fldChar w:fldCharType="end"/>
-      </w:r>
+      <w:fldSimple w:instr=" SEQ Figure \* ARABIC ">
+        <w:r>
+          <w:rPr>
+            <w:noProof/>
+          </w:rPr>
+          <w:t>24</w:t>
+        </w:r>
+      </w:fldSimple>
       <w:r>
         <w:t xml:space="preserve">: </w:t>
       </w:r>
@@ -43216,7 +42829,7 @@
                     <pic:cNvPicPr/>
                   </pic:nvPicPr>
                   <pic:blipFill>
-                    <a:blip r:embed="rId49" cstate="print">
+                    <a:blip r:embed="rId50" cstate="print">
                       <a:extLst>
                         <a:ext uri="{28A0092B-C50C-407E-A947-70E740481C1C}">
                           <a14:useLocalDpi xmlns:a14="http://schemas.microsoft.com/office/drawing/2010/main" val="0"/>
@@ -43254,27 +42867,14 @@
       <w:r>
         <w:t xml:space="preserve">Figure </w:t>
       </w:r>
-      <w:r>
-        <w:fldChar w:fldCharType="begin"/>
-      </w:r>
-      <w:r>
-        <w:instrText xml:space="preserve"> SEQ Figure \* ARABIC </w:instrText>
-      </w:r>
-      <w:r>
-        <w:fldChar w:fldCharType="separate"/>
-      </w:r>
-      <w:r>
-        <w:rPr>
-          <w:noProof/>
-        </w:rPr>
-        <w:t>25</w:t>
-      </w:r>
-      <w:r>
-        <w:rPr>
-          <w:noProof/>
-        </w:rPr>
-        <w:fldChar w:fldCharType="end"/>
-      </w:r>
+      <w:fldSimple w:instr=" SEQ Figure \* ARABIC ">
+        <w:r>
+          <w:rPr>
+            <w:noProof/>
+          </w:rPr>
+          <w:t>25</w:t>
+        </w:r>
+      </w:fldSimple>
       <w:r>
         <w:t xml:space="preserve">: </w:t>
       </w:r>
@@ -43332,7 +42932,7 @@
                     <pic:cNvPicPr/>
                   </pic:nvPicPr>
                   <pic:blipFill>
-                    <a:blip r:embed="rId50" cstate="print">
+                    <a:blip r:embed="rId51" cstate="print">
                       <a:extLst>
                         <a:ext uri="{28A0092B-C50C-407E-A947-70E740481C1C}">
                           <a14:useLocalDpi xmlns:a14="http://schemas.microsoft.com/office/drawing/2010/main" val="0"/>
@@ -43370,27 +42970,14 @@
       <w:r>
         <w:t xml:space="preserve">Figure </w:t>
       </w:r>
-      <w:r>
-        <w:fldChar w:fldCharType="begin"/>
-      </w:r>
-      <w:r>
-        <w:instrText xml:space="preserve"> SEQ Figure \* ARABIC </w:instrText>
-      </w:r>
-      <w:r>
-        <w:fldChar w:fldCharType="separate"/>
-      </w:r>
-      <w:r>
-        <w:rPr>
-          <w:noProof/>
-        </w:rPr>
-        <w:t>26</w:t>
-      </w:r>
-      <w:r>
-        <w:rPr>
-          <w:noProof/>
-        </w:rPr>
-        <w:fldChar w:fldCharType="end"/>
-      </w:r>
+      <w:fldSimple w:instr=" SEQ Figure \* ARABIC ">
+        <w:r>
+          <w:rPr>
+            <w:noProof/>
+          </w:rPr>
+          <w:t>26</w:t>
+        </w:r>
+      </w:fldSimple>
       <w:r>
         <w:t xml:space="preserve">: </w:t>
       </w:r>
@@ -43449,7 +43036,7 @@
                     <pic:cNvPicPr/>
                   </pic:nvPicPr>
                   <pic:blipFill>
-                    <a:blip r:embed="rId51" cstate="print">
+                    <a:blip r:embed="rId52" cstate="print">
                       <a:extLst>
                         <a:ext uri="{28A0092B-C50C-407E-A947-70E740481C1C}">
                           <a14:useLocalDpi xmlns:a14="http://schemas.microsoft.com/office/drawing/2010/main" val="0"/>
@@ -43487,27 +43074,14 @@
       <w:r>
         <w:t xml:space="preserve">Figure </w:t>
       </w:r>
-      <w:r>
-        <w:fldChar w:fldCharType="begin"/>
-      </w:r>
-      <w:r>
-        <w:instrText xml:space="preserve"> SEQ Figure \* ARABIC </w:instrText>
-      </w:r>
-      <w:r>
-        <w:fldChar w:fldCharType="separate"/>
-      </w:r>
-      <w:r>
-        <w:rPr>
-          <w:noProof/>
-        </w:rPr>
-        <w:t>27</w:t>
-      </w:r>
-      <w:r>
-        <w:rPr>
-          <w:noProof/>
-        </w:rPr>
-        <w:fldChar w:fldCharType="end"/>
-      </w:r>
+      <w:fldSimple w:instr=" SEQ Figure \* ARABIC ">
+        <w:r>
+          <w:rPr>
+            <w:noProof/>
+          </w:rPr>
+          <w:t>27</w:t>
+        </w:r>
+      </w:fldSimple>
       <w:r>
         <w:t xml:space="preserve">: </w:t>
       </w:r>
@@ -43570,7 +43144,7 @@
                     <pic:cNvPicPr/>
                   </pic:nvPicPr>
                   <pic:blipFill>
-                    <a:blip r:embed="rId52" cstate="print">
+                    <a:blip r:embed="rId53" cstate="print">
                       <a:extLst>
                         <a:ext uri="{28A0092B-C50C-407E-A947-70E740481C1C}">
                           <a14:useLocalDpi xmlns:a14="http://schemas.microsoft.com/office/drawing/2010/main" val="0"/>
@@ -43608,27 +43182,14 @@
       <w:r>
         <w:t xml:space="preserve">Figure </w:t>
       </w:r>
-      <w:r>
-        <w:fldChar w:fldCharType="begin"/>
-      </w:r>
-      <w:r>
-        <w:instrText xml:space="preserve"> SEQ Figure \* ARABIC </w:instrText>
-      </w:r>
-      <w:r>
-        <w:fldChar w:fldCharType="separate"/>
-      </w:r>
-      <w:r>
-        <w:rPr>
-          <w:noProof/>
-        </w:rPr>
-        <w:t>28</w:t>
-      </w:r>
-      <w:r>
-        <w:rPr>
-          <w:noProof/>
-        </w:rPr>
-        <w:fldChar w:fldCharType="end"/>
-      </w:r>
+      <w:fldSimple w:instr=" SEQ Figure \* ARABIC ">
+        <w:r>
+          <w:rPr>
+            <w:noProof/>
+          </w:rPr>
+          <w:t>28</w:t>
+        </w:r>
+      </w:fldSimple>
       <w:r>
         <w:t xml:space="preserve">: </w:t>
       </w:r>
@@ -43684,7 +43245,7 @@
                     <pic:cNvPicPr/>
                   </pic:nvPicPr>
                   <pic:blipFill>
-                    <a:blip r:embed="rId53" cstate="print">
+                    <a:blip r:embed="rId54" cstate="print">
                       <a:extLst>
                         <a:ext uri="{28A0092B-C50C-407E-A947-70E740481C1C}">
                           <a14:useLocalDpi xmlns:a14="http://schemas.microsoft.com/office/drawing/2010/main" val="0"/>
@@ -43722,27 +43283,14 @@
       <w:r>
         <w:t xml:space="preserve">Figure </w:t>
       </w:r>
-      <w:r>
-        <w:fldChar w:fldCharType="begin"/>
-      </w:r>
-      <w:r>
-        <w:instrText xml:space="preserve"> SEQ Figure \* ARABIC </w:instrText>
-      </w:r>
-      <w:r>
-        <w:fldChar w:fldCharType="separate"/>
-      </w:r>
-      <w:r>
-        <w:rPr>
-          <w:noProof/>
-        </w:rPr>
-        <w:t>29</w:t>
-      </w:r>
-      <w:r>
-        <w:rPr>
-          <w:noProof/>
-        </w:rPr>
-        <w:fldChar w:fldCharType="end"/>
-      </w:r>
+      <w:fldSimple w:instr=" SEQ Figure \* ARABIC ">
+        <w:r>
+          <w:rPr>
+            <w:noProof/>
+          </w:rPr>
+          <w:t>29</w:t>
+        </w:r>
+      </w:fldSimple>
       <w:r>
         <w:t xml:space="preserve">: </w:t>
       </w:r>
@@ -43799,7 +43347,7 @@
                     <pic:cNvPicPr/>
                   </pic:nvPicPr>
                   <pic:blipFill>
-                    <a:blip r:embed="rId54" cstate="print">
+                    <a:blip r:embed="rId55" cstate="print">
                       <a:extLst>
                         <a:ext uri="{28A0092B-C50C-407E-A947-70E740481C1C}">
                           <a14:useLocalDpi xmlns:a14="http://schemas.microsoft.com/office/drawing/2010/main" val="0"/>
@@ -43837,27 +43385,14 @@
       <w:r>
         <w:t xml:space="preserve">Figure </w:t>
       </w:r>
-      <w:r>
-        <w:fldChar w:fldCharType="begin"/>
-      </w:r>
-      <w:r>
-        <w:instrText xml:space="preserve"> SEQ Figure \* ARABIC </w:instrText>
-      </w:r>
-      <w:r>
-        <w:fldChar w:fldCharType="separate"/>
-      </w:r>
-      <w:r>
-        <w:rPr>
-          <w:noProof/>
-        </w:rPr>
-        <w:t>30</w:t>
-      </w:r>
-      <w:r>
-        <w:rPr>
-          <w:noProof/>
-        </w:rPr>
-        <w:fldChar w:fldCharType="end"/>
-      </w:r>
+      <w:fldSimple w:instr=" SEQ Figure \* ARABIC ">
+        <w:r>
+          <w:rPr>
+            <w:noProof/>
+          </w:rPr>
+          <w:t>30</w:t>
+        </w:r>
+      </w:fldSimple>
       <w:r>
         <w:t xml:space="preserve">: </w:t>
       </w:r>
@@ -43913,7 +43448,7 @@
                     <pic:cNvPicPr/>
                   </pic:nvPicPr>
                   <pic:blipFill>
-                    <a:blip r:embed="rId55">
+                    <a:blip r:embed="rId56">
                       <a:extLst>
                         <a:ext uri="{28A0092B-C50C-407E-A947-70E740481C1C}">
                           <a14:useLocalDpi xmlns:a14="http://schemas.microsoft.com/office/drawing/2010/main" val="0"/>
@@ -43951,27 +43486,14 @@
       <w:r>
         <w:t xml:space="preserve">Figure </w:t>
       </w:r>
-      <w:r>
-        <w:fldChar w:fldCharType="begin"/>
-      </w:r>
-      <w:r>
-        <w:instrText xml:space="preserve"> SEQ Figure \* ARABIC </w:instrText>
-      </w:r>
-      <w:r>
-        <w:fldChar w:fldCharType="separate"/>
-      </w:r>
-      <w:r>
-        <w:rPr>
-          <w:noProof/>
-        </w:rPr>
-        <w:t>31</w:t>
-      </w:r>
-      <w:r>
-        <w:rPr>
-          <w:noProof/>
-        </w:rPr>
-        <w:fldChar w:fldCharType="end"/>
-      </w:r>
+      <w:fldSimple w:instr=" SEQ Figure \* ARABIC ">
+        <w:r>
+          <w:rPr>
+            <w:noProof/>
+          </w:rPr>
+          <w:t>31</w:t>
+        </w:r>
+      </w:fldSimple>
       <w:r>
         <w:t xml:space="preserve">: </w:t>
       </w:r>
@@ -44031,7 +43553,7 @@
                     <pic:cNvPicPr/>
                   </pic:nvPicPr>
                   <pic:blipFill>
-                    <a:blip r:embed="rId56">
+                    <a:blip r:embed="rId57">
                       <a:extLst>
                         <a:ext uri="{28A0092B-C50C-407E-A947-70E740481C1C}">
                           <a14:useLocalDpi xmlns:a14="http://schemas.microsoft.com/office/drawing/2010/main" val="0"/>
@@ -44069,27 +43591,14 @@
       <w:r>
         <w:t xml:space="preserve">Figure </w:t>
       </w:r>
-      <w:r>
-        <w:fldChar w:fldCharType="begin"/>
-      </w:r>
-      <w:r>
-        <w:instrText xml:space="preserve"> SEQ Figure \* ARABIC </w:instrText>
-      </w:r>
-      <w:r>
-        <w:fldChar w:fldCharType="separate"/>
-      </w:r>
-      <w:r>
-        <w:rPr>
-          <w:noProof/>
-        </w:rPr>
-        <w:t>32</w:t>
-      </w:r>
-      <w:r>
-        <w:rPr>
-          <w:noProof/>
-        </w:rPr>
-        <w:fldChar w:fldCharType="end"/>
-      </w:r>
+      <w:fldSimple w:instr=" SEQ Figure \* ARABIC ">
+        <w:r>
+          <w:rPr>
+            <w:noProof/>
+          </w:rPr>
+          <w:t>32</w:t>
+        </w:r>
+      </w:fldSimple>
       <w:r>
         <w:t xml:space="preserve">: </w:t>
       </w:r>
@@ -44145,7 +43654,7 @@
                     <pic:cNvPicPr/>
                   </pic:nvPicPr>
                   <pic:blipFill>
-                    <a:blip r:embed="rId57">
+                    <a:blip r:embed="rId58">
                       <a:extLst>
                         <a:ext uri="{28A0092B-C50C-407E-A947-70E740481C1C}">
                           <a14:useLocalDpi xmlns:a14="http://schemas.microsoft.com/office/drawing/2010/main" val="0"/>
@@ -44183,27 +43692,14 @@
       <w:r>
         <w:t xml:space="preserve">Figure </w:t>
       </w:r>
-      <w:r>
-        <w:fldChar w:fldCharType="begin"/>
-      </w:r>
-      <w:r>
-        <w:instrText xml:space="preserve"> SEQ Figure \* ARABIC </w:instrText>
-      </w:r>
-      <w:r>
-        <w:fldChar w:fldCharType="separate"/>
-      </w:r>
-      <w:r>
-        <w:rPr>
-          <w:noProof/>
-        </w:rPr>
-        <w:t>33</w:t>
-      </w:r>
-      <w:r>
-        <w:rPr>
-          <w:noProof/>
-        </w:rPr>
-        <w:fldChar w:fldCharType="end"/>
-      </w:r>
+      <w:fldSimple w:instr=" SEQ Figure \* ARABIC ">
+        <w:r>
+          <w:rPr>
+            <w:noProof/>
+          </w:rPr>
+          <w:t>33</w:t>
+        </w:r>
+      </w:fldSimple>
       <w:r>
         <w:t xml:space="preserve">: </w:t>
       </w:r>
@@ -44257,7 +43753,7 @@
                     <pic:cNvPicPr/>
                   </pic:nvPicPr>
                   <pic:blipFill>
-                    <a:blip r:embed="rId58">
+                    <a:blip r:embed="rId59">
                       <a:extLst>
                         <a:ext uri="{28A0092B-C50C-407E-A947-70E740481C1C}">
                           <a14:useLocalDpi xmlns:a14="http://schemas.microsoft.com/office/drawing/2010/main" val="0"/>
@@ -44295,27 +43791,14 @@
       <w:r>
         <w:t xml:space="preserve">Figure </w:t>
       </w:r>
-      <w:r>
-        <w:fldChar w:fldCharType="begin"/>
-      </w:r>
-      <w:r>
-        <w:instrText xml:space="preserve"> SEQ Figure \* ARABIC </w:instrText>
-      </w:r>
-      <w:r>
-        <w:fldChar w:fldCharType="separate"/>
-      </w:r>
-      <w:r>
-        <w:rPr>
-          <w:noProof/>
-        </w:rPr>
-        <w:t>34</w:t>
-      </w:r>
-      <w:r>
-        <w:rPr>
-          <w:noProof/>
-        </w:rPr>
-        <w:fldChar w:fldCharType="end"/>
-      </w:r>
+      <w:fldSimple w:instr=" SEQ Figure \* ARABIC ">
+        <w:r>
+          <w:rPr>
+            <w:noProof/>
+          </w:rPr>
+          <w:t>34</w:t>
+        </w:r>
+      </w:fldSimple>
       <w:r>
         <w:t xml:space="preserve">: </w:t>
       </w:r>
@@ -44377,7 +43860,7 @@
                     <pic:cNvPicPr/>
                   </pic:nvPicPr>
                   <pic:blipFill>
-                    <a:blip r:embed="rId59">
+                    <a:blip r:embed="rId60">
                       <a:extLst>
                         <a:ext uri="{28A0092B-C50C-407E-A947-70E740481C1C}">
                           <a14:useLocalDpi xmlns:a14="http://schemas.microsoft.com/office/drawing/2010/main" val="0"/>
@@ -44415,27 +43898,14 @@
       <w:r>
         <w:t xml:space="preserve">Figure </w:t>
       </w:r>
-      <w:r>
-        <w:fldChar w:fldCharType="begin"/>
-      </w:r>
-      <w:r>
-        <w:instrText xml:space="preserve"> SEQ Figure \* ARABIC </w:instrText>
-      </w:r>
-      <w:r>
-        <w:fldChar w:fldCharType="separate"/>
-      </w:r>
-      <w:r>
-        <w:rPr>
-          <w:noProof/>
-        </w:rPr>
-        <w:t>35</w:t>
-      </w:r>
-      <w:r>
-        <w:rPr>
-          <w:noProof/>
-        </w:rPr>
-        <w:fldChar w:fldCharType="end"/>
-      </w:r>
+      <w:fldSimple w:instr=" SEQ Figure \* ARABIC ">
+        <w:r>
+          <w:rPr>
+            <w:noProof/>
+          </w:rPr>
+          <w:t>35</w:t>
+        </w:r>
+      </w:fldSimple>
       <w:r>
         <w:t xml:space="preserve">: </w:t>
       </w:r>
@@ -44494,7 +43964,7 @@
                     <pic:cNvPicPr/>
                   </pic:nvPicPr>
                   <pic:blipFill>
-                    <a:blip r:embed="rId60">
+                    <a:blip r:embed="rId61">
                       <a:extLst>
                         <a:ext uri="{28A0092B-C50C-407E-A947-70E740481C1C}">
                           <a14:useLocalDpi xmlns:a14="http://schemas.microsoft.com/office/drawing/2010/main" val="0"/>
@@ -44532,27 +44002,14 @@
       <w:r>
         <w:t xml:space="preserve">Figure </w:t>
       </w:r>
-      <w:r>
-        <w:fldChar w:fldCharType="begin"/>
-      </w:r>
-      <w:r>
-        <w:instrText xml:space="preserve"> SEQ Figure \* ARABIC </w:instrText>
-      </w:r>
-      <w:r>
-        <w:fldChar w:fldCharType="separate"/>
-      </w:r>
-      <w:r>
-        <w:rPr>
-          <w:noProof/>
-        </w:rPr>
-        <w:t>36</w:t>
-      </w:r>
-      <w:r>
-        <w:rPr>
-          <w:noProof/>
-        </w:rPr>
-        <w:fldChar w:fldCharType="end"/>
-      </w:r>
+      <w:fldSimple w:instr=" SEQ Figure \* ARABIC ">
+        <w:r>
+          <w:rPr>
+            <w:noProof/>
+          </w:rPr>
+          <w:t>36</w:t>
+        </w:r>
+      </w:fldSimple>
       <w:r>
         <w:t xml:space="preserve">: </w:t>
       </w:r>
@@ -44651,6 +44108,9 @@
       <w:bookmarkEnd w:id="451"/>
     </w:p>
     <w:p>
+      <w:pPr>
+        <w:jc w:val="both"/>
+      </w:pPr>
       <w:r>
         <w:t>To make our code more structural and legible, all standard coding rules will be followed, including properly commented code and the use of OOP ideas while coding. Furthermore, as previously indicated, we will use Ben Schneiderman's 8 golden standards of UI design when creating our UI</w:t>
       </w:r>
@@ -44711,16 +44171,11 @@
       <w:bookmarkEnd w:id="455"/>
     </w:p>
     <w:p>
-      <w:r>
-        <w:t xml:space="preserve">After our </w:t>
-      </w:r>
-      <w:proofErr w:type="spellStart"/>
-      <w:r>
-        <w:t>fyp</w:t>
-      </w:r>
-      <w:proofErr w:type="spellEnd"/>
-      <w:r>
-        <w:t xml:space="preserve"> is finished we will release improved versions of our software with added feature to assist the users. Moreover, we will fix any possible future faults in our system. </w:t>
+      <w:pPr>
+        <w:jc w:val="both"/>
+      </w:pPr>
+      <w:r>
+        <w:t xml:space="preserve">After our fyp is finished we will release improved versions of our software with added feature to assist the users. Moreover, we will fix any possible future faults in our system. </w:t>
       </w:r>
     </w:p>
     <w:p>
@@ -44737,6 +44192,9 @@
       <w:bookmarkEnd w:id="457"/>
     </w:p>
     <w:p>
+      <w:pPr>
+        <w:jc w:val="both"/>
+      </w:pPr>
       <w:r>
         <w:rPr>
           <w:color w:val="000000"/>
@@ -44814,28 +44272,24 @@
         </w:rPr>
         <w:t xml:space="preserve">rs having an account can access the application by going through the authentication procedure. </w:t>
       </w:r>
-      <w:proofErr w:type="spellStart"/>
       <w:r>
         <w:rPr>
           <w:rFonts w:eastAsia="Liberation Serif"/>
         </w:rPr>
-        <w:t>Incase</w:t>
-      </w:r>
-      <w:proofErr w:type="spellEnd"/>
+        <w:t>In case</w:t>
+      </w:r>
       <w:r>
         <w:rPr>
           <w:rFonts w:eastAsia="Liberation Serif"/>
         </w:rPr>
         <w:t xml:space="preserve"> a user doesn’t have an account he can </w:t>
       </w:r>
-      <w:proofErr w:type="spellStart"/>
       <w:r>
         <w:rPr>
           <w:rFonts w:eastAsia="Liberation Serif"/>
         </w:rPr>
-        <w:t>signup</w:t>
-      </w:r>
-      <w:proofErr w:type="spellEnd"/>
+        <w:t>sign up</w:t>
+      </w:r>
       <w:r>
         <w:rPr>
           <w:rFonts w:eastAsia="Liberation Serif"/>
@@ -44856,6 +44310,9 @@
       <w:bookmarkEnd w:id="461"/>
     </w:p>
     <w:p>
+      <w:pPr>
+        <w:jc w:val="both"/>
+      </w:pPr>
       <w:r>
         <w:t xml:space="preserve">We will use brute force approach along with different variants of collaborative filtering. We will choose the algorithm that gives us the best results. </w:t>
       </w:r>
@@ -44874,6 +44331,7 @@
     </w:p>
     <w:p>
       <w:pPr>
+        <w:jc w:val="both"/>
         <w:rPr>
           <w:rFonts w:asciiTheme="majorBidi" w:hAnsiTheme="majorBidi" w:cstheme="majorBidi"/>
         </w:rPr>
@@ -44918,6 +44376,7 @@
     </w:p>
     <w:p>
       <w:pPr>
+        <w:jc w:val="both"/>
         <w:rPr>
           <w:rFonts w:asciiTheme="majorBidi" w:hAnsiTheme="majorBidi" w:cstheme="majorBidi"/>
           <w:color w:val="000000"/>
@@ -44944,6 +44403,9 @@
       <w:bookmarkEnd w:id="467"/>
     </w:p>
     <w:p>
+      <w:pPr>
+        <w:jc w:val="both"/>
+      </w:pPr>
       <w:r>
         <w:t>Initially we have scraped data from websites of few popular clothing brands of Pakistan using Beautiful Soup</w:t>
       </w:r>
@@ -45001,6 +44463,9 @@
       <w:bookmarkEnd w:id="468"/>
     </w:p>
     <w:p>
+      <w:pPr>
+        <w:jc w:val="both"/>
+      </w:pPr>
       <w:r>
         <w:t>It is a Python library that is used to scrape HTML web pages in order to extract data from them and save it in csv files. We are using Beautiful Soup to extract</w:t>
       </w:r>
@@ -45019,6 +44484,9 @@
       <w:bookmarkEnd w:id="469"/>
     </w:p>
     <w:p>
+      <w:pPr>
+        <w:jc w:val="both"/>
+      </w:pPr>
       <w:r>
         <w:t>We tried to recommend products using brute force method. For example, we stored a count for each product bought and recommended the product that was the bought the most.</w:t>
       </w:r>
@@ -45037,6 +44505,9 @@
       </w:r>
     </w:p>
     <w:p>
+      <w:pPr>
+        <w:jc w:val="both"/>
+      </w:pPr>
       <w:r>
         <w:t>This is the most popular algorithm when it comes to recommendation systems. It basically recommends user certain products based on the behavior of many users. We implemented both types of Collaborative Filtering;</w:t>
       </w:r>
@@ -45100,7 +44571,7 @@
                     <pic:cNvPicPr/>
                   </pic:nvPicPr>
                   <pic:blipFill>
-                    <a:blip r:embed="rId61" cstate="print">
+                    <a:blip r:embed="rId62" cstate="print">
                       <a:extLst>
                         <a:ext uri="{28A0092B-C50C-407E-A947-70E740481C1C}">
                           <a14:useLocalDpi xmlns:a14="http://schemas.microsoft.com/office/drawing/2010/main" val="0"/>
@@ -45146,27 +44617,14 @@
       <w:r>
         <w:t xml:space="preserve">Figure </w:t>
       </w:r>
-      <w:r>
-        <w:fldChar w:fldCharType="begin"/>
-      </w:r>
-      <w:r>
-        <w:instrText xml:space="preserve"> SEQ Figure \* ARABIC </w:instrText>
-      </w:r>
-      <w:r>
-        <w:fldChar w:fldCharType="separate"/>
-      </w:r>
-      <w:r>
-        <w:rPr>
-          <w:noProof/>
-        </w:rPr>
-        <w:t>37</w:t>
-      </w:r>
-      <w:r>
-        <w:rPr>
-          <w:noProof/>
-        </w:rPr>
-        <w:fldChar w:fldCharType="end"/>
-      </w:r>
+      <w:fldSimple w:instr=" SEQ Figure \* ARABIC ">
+        <w:r>
+          <w:rPr>
+            <w:noProof/>
+          </w:rPr>
+          <w:t>37</w:t>
+        </w:r>
+      </w:fldSimple>
       <w:r>
         <w:t xml:space="preserve">: </w:t>
       </w:r>
@@ -45223,6 +44681,7 @@
     </w:p>
     <w:p>
       <w:pPr>
+        <w:jc w:val="both"/>
         <w:rPr>
           <w:rFonts w:asciiTheme="majorBidi" w:hAnsiTheme="majorBidi" w:cstheme="majorBidi"/>
         </w:rPr>
@@ -45236,6 +44695,7 @@
     </w:p>
     <w:p>
       <w:pPr>
+        <w:jc w:val="both"/>
         <w:rPr>
           <w:rFonts w:asciiTheme="majorBidi" w:hAnsiTheme="majorBidi" w:cstheme="majorBidi"/>
         </w:rPr>
@@ -45261,6 +44721,7 @@
     </w:p>
     <w:p>
       <w:pPr>
+        <w:jc w:val="both"/>
         <w:rPr>
           <w:rFonts w:asciiTheme="majorBidi" w:hAnsiTheme="majorBidi" w:cstheme="majorBidi"/>
         </w:rPr>
@@ -45285,7 +44746,7 @@
       </w:r>
       <w:bookmarkStart w:id="480" w:name="_Toc19544177"/>
       <w:bookmarkStart w:id="481" w:name="_Toc19544225"/>
-      <w:bookmarkEnd w:id="17"/>
+      <w:bookmarkEnd w:id="19"/>
       <w:bookmarkEnd w:id="447"/>
       <w:bookmarkEnd w:id="471"/>
       <w:bookmarkEnd w:id="478"/>
@@ -45317,13 +44778,8 @@
       <w:pPr>
         <w:pStyle w:val="Reference"/>
       </w:pPr>
-      <w:proofErr w:type="spellStart"/>
-      <w:r>
-        <w:t>Reutskaja</w:t>
-      </w:r>
-      <w:proofErr w:type="spellEnd"/>
-      <w:r>
-        <w:t xml:space="preserve">, E., Lindner, A., Nagel, R. et al. “Choice overload reduces neural signatures of choice set value in dorsal striatum and anterior cingulate cortex.” </w:t>
+      <w:r>
+        <w:t xml:space="preserve">Reutskaja, E., Lindner, A., Nagel, R. et al. “Choice overload reduces neural signatures of choice set value in dorsal striatum and anterior cingulate cortex.” </w:t>
       </w:r>
       <w:r>
         <w:rPr>
@@ -45334,7 +44790,7 @@
       <w:r>
         <w:t xml:space="preserve">vol 2, no. 925–935, Oct, 2018. [Online serial]. Available: </w:t>
       </w:r>
-      <w:hyperlink r:id="rId62" w:history="1">
+      <w:hyperlink r:id="rId63" w:history="1">
         <w:r>
           <w:rPr>
             <w:rStyle w:val="Hyperlink"/>
@@ -45342,7 +44798,7 @@
           <w:t>https://doi.org/10.1038/s41562</w:t>
         </w:r>
       </w:hyperlink>
-      <w:hyperlink r:id="rId63" w:history="1">
+      <w:hyperlink r:id="rId64" w:history="1">
         <w:r>
           <w:rPr>
             <w:rStyle w:val="Hyperlink"/>
@@ -45350,7 +44806,7 @@
           <w:t>-</w:t>
         </w:r>
       </w:hyperlink>
-      <w:hyperlink r:id="rId64" w:history="1">
+      <w:hyperlink r:id="rId65" w:history="1">
         <w:r>
           <w:rPr>
             <w:rStyle w:val="Hyperlink"/>
@@ -45358,7 +44814,7 @@
           <w:t>018</w:t>
         </w:r>
       </w:hyperlink>
-      <w:hyperlink r:id="rId65" w:history="1">
+      <w:hyperlink r:id="rId66" w:history="1">
         <w:r>
           <w:rPr>
             <w:rStyle w:val="Hyperlink"/>
@@ -45366,7 +44822,7 @@
           <w:t>-</w:t>
         </w:r>
       </w:hyperlink>
-      <w:hyperlink r:id="rId66" w:history="1">
+      <w:hyperlink r:id="rId67" w:history="1">
         <w:r>
           <w:rPr>
             <w:rStyle w:val="Hyperlink"/>
@@ -45374,7 +44830,7 @@
           <w:t>0440</w:t>
         </w:r>
       </w:hyperlink>
-      <w:hyperlink r:id="rId67" w:history="1">
+      <w:hyperlink r:id="rId68" w:history="1">
         <w:r>
           <w:rPr>
             <w:rStyle w:val="Hyperlink"/>
@@ -45382,7 +44838,7 @@
           <w:t>-</w:t>
         </w:r>
       </w:hyperlink>
-      <w:hyperlink r:id="rId68" w:history="1">
+      <w:hyperlink r:id="rId69" w:history="1">
         <w:r>
           <w:rPr>
             <w:rStyle w:val="Hyperlink"/>
@@ -45390,7 +44846,7 @@
           <w:t>2</w:t>
         </w:r>
       </w:hyperlink>
-      <w:hyperlink r:id="rId69" w:history="1">
+      <w:hyperlink r:id="rId70" w:history="1">
         <w:r>
           <w:rPr>
             <w:rStyle w:val="Hyperlink"/>
@@ -45419,31 +44875,7 @@
         <w:t>E.</w:t>
       </w:r>
       <w:r>
-        <w:t xml:space="preserve"> A. Nogueira, E. V. De Melo, E. R. De </w:t>
-      </w:r>
-      <w:proofErr w:type="spellStart"/>
-      <w:r>
-        <w:t>Faria</w:t>
-      </w:r>
-      <w:proofErr w:type="spellEnd"/>
-      <w:r>
-        <w:t xml:space="preserve">, and D. </w:t>
-      </w:r>
-      <w:proofErr w:type="spellStart"/>
-      <w:r>
-        <w:t>Guliato</w:t>
-      </w:r>
-      <w:proofErr w:type="spellEnd"/>
-      <w:r>
-        <w:t xml:space="preserve">, “IKB-MS: A collaborative filtering approach associated with human visual attention for clothing recommendation,” in Proceedings of the 21st Brazilian Symposium on Multimedia and the Web, </w:t>
-      </w:r>
-      <w:proofErr w:type="spellStart"/>
-      <w:r>
-        <w:t>WebMedia</w:t>
-      </w:r>
-      <w:proofErr w:type="spellEnd"/>
-      <w:r>
-        <w:t xml:space="preserve"> 2015, pp. 149-156, October 2015.</w:t>
+        <w:t xml:space="preserve"> A. Nogueira, E. V. De Melo, E. R. De Faria, and D. Guliato, “IKB-MS: A collaborative filtering approach associated with human visual attention for clothing recommendation,” in Proceedings of the 21st Brazilian Symposium on Multimedia and the Web, WebMedia 2015, pp. 149-156, October 2015.</w:t>
       </w:r>
     </w:p>
     <w:p>
@@ -45451,15 +44883,7 @@
         <w:pStyle w:val="Reference"/>
       </w:pPr>
       <w:r>
-        <w:t xml:space="preserve">N. </w:t>
-      </w:r>
-      <w:proofErr w:type="spellStart"/>
-      <w:r>
-        <w:t>Landia</w:t>
-      </w:r>
-      <w:proofErr w:type="spellEnd"/>
-      <w:r>
-        <w:t xml:space="preserve">, “Building Fashion Recommendation System”, </w:t>
+        <w:t xml:space="preserve">N. Landia, “Building Fashion Recommendation System”, </w:t>
       </w:r>
       <w:r>
         <w:rPr>
@@ -45480,7 +44904,7 @@
       <w:r>
         <w:t xml:space="preserve"> </w:t>
       </w:r>
-      <w:hyperlink r:id="rId70" w:history="1">
+      <w:hyperlink r:id="rId71" w:history="1">
         <w:r>
           <w:rPr>
             <w:rStyle w:val="Hyperlink"/>
@@ -45519,7 +44943,7 @@
       <w:r>
         <w:t xml:space="preserve"> </w:t>
       </w:r>
-      <w:hyperlink r:id="rId71" w:history="1">
+      <w:hyperlink r:id="rId72" w:history="1">
         <w:r>
           <w:rPr>
             <w:rStyle w:val="Hyperlink"/>
@@ -45734,7 +45158,7 @@
       <w:rPr>
         <w:noProof/>
       </w:rPr>
-      <w:t>List of Figures</w:t>
+      <w:t>List of Tables</w:t>
     </w:r>
     <w:r>
       <w:rPr>
@@ -45982,13 +45406,8 @@
                             <w:fldChar w:fldCharType="separate"/>
                           </w:r>
                           <w:r>
-                            <w:t>ii</w:t>
+                            <w:t>iii</w:t>
                           </w:r>
-                          <w:proofErr w:type="spellStart"/>
-                          <w:r>
-                            <w:t>i</w:t>
-                          </w:r>
-                          <w:proofErr w:type="spellEnd"/>
                           <w:r>
                             <w:fldChar w:fldCharType="end"/>
                           </w:r>
@@ -46027,13 +45446,8 @@
                       <w:fldChar w:fldCharType="separate"/>
                     </w:r>
                     <w:r>
-                      <w:t>ii</w:t>
+                      <w:t>iii</w:t>
                     </w:r>
-                    <w:proofErr w:type="spellStart"/>
-                    <w:r>
-                      <w:t>i</w:t>
-                    </w:r>
-                    <w:proofErr w:type="spellEnd"/>
                     <w:r>
                       <w:fldChar w:fldCharType="end"/>
                     </w:r>
@@ -46103,7 +45517,7 @@
         <w:rPr>
           <w:noProof/>
         </w:rPr>
-        <w:t>Implementation and Test Cases</w:t>
+        <w:t>Introduction</w:t>
       </w:r>
     </w:fldSimple>
   </w:p>
@@ -47544,7 +46958,7 @@
   <w:abstractNum w:abstractNumId="12" w15:restartNumberingAfterBreak="0">
     <w:nsid w:val="3B340B62"/>
     <w:multiLevelType w:val="multilevel"/>
-    <w:tmpl w:val="8370056A"/>
+    <w:tmpl w:val="FE049A0C"/>
     <w:lvl w:ilvl="0">
       <w:start w:val="1"/>
       <w:numFmt w:val="decimal"/>
@@ -49780,7 +49194,7 @@
   <w:style w:type="paragraph" w:default="1" w:styleId="Normal">
     <w:name w:val="Normal"/>
     <w:qFormat/>
-    <w:rsid w:val="004F67C7"/>
+    <w:rsid w:val="00C53ED2"/>
     <w:rPr>
       <w:sz w:val="24"/>
       <w:szCs w:val="24"/>
@@ -49843,7 +49257,7 @@
     <w:link w:val="Heading3Char"/>
     <w:autoRedefine/>
     <w:qFormat/>
-    <w:rsid w:val="00E77000"/>
+    <w:rsid w:val="00E20885"/>
     <w:pPr>
       <w:keepNext/>
       <w:numPr>
@@ -49867,7 +49281,7 @@
     <w:link w:val="Heading4Char"/>
     <w:autoRedefine/>
     <w:qFormat/>
-    <w:rsid w:val="00854A56"/>
+    <w:rsid w:val="00E20885"/>
     <w:pPr>
       <w:keepNext/>
       <w:numPr>
@@ -50053,7 +49467,7 @@
     <w:basedOn w:val="DefaultParagraphFont"/>
     <w:link w:val="Heading3"/>
     <w:qFormat/>
-    <w:rsid w:val="00E77000"/>
+    <w:rsid w:val="00E20885"/>
     <w:rPr>
       <w:rFonts w:asciiTheme="majorBidi" w:hAnsiTheme="majorBidi" w:cstheme="majorBidi"/>
       <w:b/>
@@ -50068,7 +49482,7 @@
     <w:basedOn w:val="DefaultParagraphFont"/>
     <w:link w:val="Heading4"/>
     <w:qFormat/>
-    <w:rsid w:val="00854A56"/>
+    <w:rsid w:val="00E20885"/>
     <w:rPr>
       <w:b/>
       <w:sz w:val="24"/>

</xml_diff>